<commit_message>
finalizing table 1 with edits, and table 2b draft
</commit_message>
<xml_diff>
--- a/demo_table_study.docx
+++ b/demo_table_study.docx
@@ -1919,60 +1919,60 @@
                 <w:szCs w:val="18"/>
                 <w:color w:val="000000"/>
               </w:rPr>
-              <w:t xml:space="preserve">23.00 [20.00, 33.25]</w:t>
-            </w:r>
-          </w:p>
-        </w:tc>
-        <w:tc>
-          <w:tcPr>
-            <w:tcBorders>
-              <w:bottom w:val="single" w:sz="6" w:space="0" w:color="666666"/>
-              <w:top w:val="single" w:sz="6" w:space="0" w:color="666666"/>
-              <w:left w:val="none" w:sz="0" w:space="0" w:color="000000"/>
-              <w:right w:val="none" w:sz="0" w:space="0" w:color="000000"/>
-            </w:tcBorders>
-            <w:shd w:val="clear" w:color="auto" w:fill="FFFFFF"/>
-            <w:tcMar>
-              <w:top w:w="0" w:type="dxa"/>
-              <w:bottom w:w="0" w:type="dxa"/>
-              <w:left w:w="0" w:type="dxa"/>
-              <w:right w:w="0" w:type="dxa"/>
-            </w:tcMar>
-            <w:vAlign w:val="center"/>
-          </w:tcPr>
-          <w:p>
-            <w:pPr>
-              <w:pStyle w:val="Normal"/>
-              <w:jc w:val="left"/>
-              <w:pBdr>
-                <w:bottom w:val="none" w:sz="0" w:space="0" w:color="000000"/>
-                <w:top w:val="none" w:sz="0" w:space="0" w:color="000000"/>
-                <w:left w:val="none" w:sz="0" w:space="0" w:color="000000"/>
-                <w:right w:val="none" w:sz="0" w:space="0" w:color="000000"/>
-              </w:pBdr>
-              <w:spacing w:after="100" w:before="100" w:line="240"/>
-              <w:ind w:left="100" w:right="100" w:firstLine="0" w:firstLineChars="0"/>
-              <w:rPr>
-                <w:rFonts w:ascii="Arial" w:hAnsi="Arial" w:eastAsia="Arial" w:cs="Arial"/>
-                <w:i w:val="false"/>
-                <w:b w:val="false"/>
-                <w:u w:val="none"/>
-                <w:sz w:val="18"/>
-                <w:szCs w:val="18"/>
-                <w:color w:val="000000"/>
-              </w:rPr>
-            </w:pPr>
-            <w:r>
-              <w:rPr>
-                <w:rFonts w:ascii="Arial" w:hAnsi="Arial" w:eastAsia="Arial" w:cs="Arial"/>
-                <w:i w:val="false"/>
-                <w:b w:val="false"/>
-                <w:u w:val="none"/>
-                <w:sz w:val="18"/>
-                <w:szCs w:val="18"/>
-                <w:color w:val="000000"/>
-              </w:rPr>
-              <w:t xml:space="preserve">27.00 [22.00, 33.00]</w:t>
+              <w:t xml:space="preserve">23.0 [20.0, 33.2]</w:t>
+            </w:r>
+          </w:p>
+        </w:tc>
+        <w:tc>
+          <w:tcPr>
+            <w:tcBorders>
+              <w:bottom w:val="single" w:sz="6" w:space="0" w:color="666666"/>
+              <w:top w:val="single" w:sz="6" w:space="0" w:color="666666"/>
+              <w:left w:val="none" w:sz="0" w:space="0" w:color="000000"/>
+              <w:right w:val="none" w:sz="0" w:space="0" w:color="000000"/>
+            </w:tcBorders>
+            <w:shd w:val="clear" w:color="auto" w:fill="FFFFFF"/>
+            <w:tcMar>
+              <w:top w:w="0" w:type="dxa"/>
+              <w:bottom w:w="0" w:type="dxa"/>
+              <w:left w:w="0" w:type="dxa"/>
+              <w:right w:w="0" w:type="dxa"/>
+            </w:tcMar>
+            <w:vAlign w:val="center"/>
+          </w:tcPr>
+          <w:p>
+            <w:pPr>
+              <w:pStyle w:val="Normal"/>
+              <w:jc w:val="left"/>
+              <w:pBdr>
+                <w:bottom w:val="none" w:sz="0" w:space="0" w:color="000000"/>
+                <w:top w:val="none" w:sz="0" w:space="0" w:color="000000"/>
+                <w:left w:val="none" w:sz="0" w:space="0" w:color="000000"/>
+                <w:right w:val="none" w:sz="0" w:space="0" w:color="000000"/>
+              </w:pBdr>
+              <w:spacing w:after="100" w:before="100" w:line="240"/>
+              <w:ind w:left="100" w:right="100" w:firstLine="0" w:firstLineChars="0"/>
+              <w:rPr>
+                <w:rFonts w:ascii="Arial" w:hAnsi="Arial" w:eastAsia="Arial" w:cs="Arial"/>
+                <w:i w:val="false"/>
+                <w:b w:val="false"/>
+                <w:u w:val="none"/>
+                <w:sz w:val="18"/>
+                <w:szCs w:val="18"/>
+                <w:color w:val="000000"/>
+              </w:rPr>
+            </w:pPr>
+            <w:r>
+              <w:rPr>
+                <w:rFonts w:ascii="Arial" w:hAnsi="Arial" w:eastAsia="Arial" w:cs="Arial"/>
+                <w:i w:val="false"/>
+                <w:b w:val="false"/>
+                <w:u w:val="none"/>
+                <w:sz w:val="18"/>
+                <w:szCs w:val="18"/>
+                <w:color w:val="000000"/>
+              </w:rPr>
+              <w:t xml:space="preserve">27.0 [22.0, 33.0]</w:t>
             </w:r>
           </w:p>
         </w:tc>
@@ -6497,60 +6497,60 @@
                 <w:szCs w:val="18"/>
                 <w:color w:val="000000"/>
               </w:rPr>
-              <w:t xml:space="preserve">69.50 [50.00, 80.00]</w:t>
-            </w:r>
-          </w:p>
-        </w:tc>
-        <w:tc>
-          <w:tcPr>
-            <w:tcBorders>
-              <w:bottom w:val="single" w:sz="6" w:space="0" w:color="666666"/>
-              <w:top w:val="single" w:sz="6" w:space="0" w:color="666666"/>
-              <w:left w:val="none" w:sz="0" w:space="0" w:color="000000"/>
-              <w:right w:val="none" w:sz="0" w:space="0" w:color="000000"/>
-            </w:tcBorders>
-            <w:shd w:val="clear" w:color="auto" w:fill="FFFFFF"/>
-            <w:tcMar>
-              <w:top w:w="0" w:type="dxa"/>
-              <w:bottom w:w="0" w:type="dxa"/>
-              <w:left w:w="0" w:type="dxa"/>
-              <w:right w:w="0" w:type="dxa"/>
-            </w:tcMar>
-            <w:vAlign w:val="center"/>
-          </w:tcPr>
-          <w:p>
-            <w:pPr>
-              <w:pStyle w:val="Normal"/>
-              <w:jc w:val="left"/>
-              <w:pBdr>
-                <w:bottom w:val="none" w:sz="0" w:space="0" w:color="000000"/>
-                <w:top w:val="none" w:sz="0" w:space="0" w:color="000000"/>
-                <w:left w:val="none" w:sz="0" w:space="0" w:color="000000"/>
-                <w:right w:val="none" w:sz="0" w:space="0" w:color="000000"/>
-              </w:pBdr>
-              <w:spacing w:after="100" w:before="100" w:line="240"/>
-              <w:ind w:left="100" w:right="100" w:firstLine="0" w:firstLineChars="0"/>
-              <w:rPr>
-                <w:rFonts w:ascii="Arial" w:hAnsi="Arial" w:eastAsia="Arial" w:cs="Arial"/>
-                <w:i w:val="false"/>
-                <w:b w:val="false"/>
-                <w:u w:val="none"/>
-                <w:sz w:val="18"/>
-                <w:szCs w:val="18"/>
-                <w:color w:val="000000"/>
-              </w:rPr>
-            </w:pPr>
-            <w:r>
-              <w:rPr>
-                <w:rFonts w:ascii="Arial" w:hAnsi="Arial" w:eastAsia="Arial" w:cs="Arial"/>
-                <w:i w:val="false"/>
-                <w:b w:val="false"/>
-                <w:u w:val="none"/>
-                <w:sz w:val="18"/>
-                <w:szCs w:val="18"/>
-                <w:color w:val="000000"/>
-              </w:rPr>
-              <w:t xml:space="preserve">71.00 [58.00, 81.50]</w:t>
+              <w:t xml:space="preserve">69.5 [50.0, 80.0]</w:t>
+            </w:r>
+          </w:p>
+        </w:tc>
+        <w:tc>
+          <w:tcPr>
+            <w:tcBorders>
+              <w:bottom w:val="single" w:sz="6" w:space="0" w:color="666666"/>
+              <w:top w:val="single" w:sz="6" w:space="0" w:color="666666"/>
+              <w:left w:val="none" w:sz="0" w:space="0" w:color="000000"/>
+              <w:right w:val="none" w:sz="0" w:space="0" w:color="000000"/>
+            </w:tcBorders>
+            <w:shd w:val="clear" w:color="auto" w:fill="FFFFFF"/>
+            <w:tcMar>
+              <w:top w:w="0" w:type="dxa"/>
+              <w:bottom w:w="0" w:type="dxa"/>
+              <w:left w:w="0" w:type="dxa"/>
+              <w:right w:w="0" w:type="dxa"/>
+            </w:tcMar>
+            <w:vAlign w:val="center"/>
+          </w:tcPr>
+          <w:p>
+            <w:pPr>
+              <w:pStyle w:val="Normal"/>
+              <w:jc w:val="left"/>
+              <w:pBdr>
+                <w:bottom w:val="none" w:sz="0" w:space="0" w:color="000000"/>
+                <w:top w:val="none" w:sz="0" w:space="0" w:color="000000"/>
+                <w:left w:val="none" w:sz="0" w:space="0" w:color="000000"/>
+                <w:right w:val="none" w:sz="0" w:space="0" w:color="000000"/>
+              </w:pBdr>
+              <w:spacing w:after="100" w:before="100" w:line="240"/>
+              <w:ind w:left="100" w:right="100" w:firstLine="0" w:firstLineChars="0"/>
+              <w:rPr>
+                <w:rFonts w:ascii="Arial" w:hAnsi="Arial" w:eastAsia="Arial" w:cs="Arial"/>
+                <w:i w:val="false"/>
+                <w:b w:val="false"/>
+                <w:u w:val="none"/>
+                <w:sz w:val="18"/>
+                <w:szCs w:val="18"/>
+                <w:color w:val="000000"/>
+              </w:rPr>
+            </w:pPr>
+            <w:r>
+              <w:rPr>
+                <w:rFonts w:ascii="Arial" w:hAnsi="Arial" w:eastAsia="Arial" w:cs="Arial"/>
+                <w:i w:val="false"/>
+                <w:b w:val="false"/>
+                <w:u w:val="none"/>
+                <w:sz w:val="18"/>
+                <w:szCs w:val="18"/>
+                <w:color w:val="000000"/>
+              </w:rPr>
+              <w:t xml:space="preserve">71.0 [58.0, 81.5]</w:t>
             </w:r>
           </w:p>
         </w:tc>
@@ -6715,60 +6715,60 @@
                 <w:szCs w:val="18"/>
                 <w:color w:val="000000"/>
               </w:rPr>
-              <w:t xml:space="preserve">41.50 [24.25, 61.50]</w:t>
-            </w:r>
-          </w:p>
-        </w:tc>
-        <w:tc>
-          <w:tcPr>
-            <w:tcBorders>
-              <w:bottom w:val="single" w:sz="6" w:space="0" w:color="666666"/>
-              <w:top w:val="single" w:sz="6" w:space="0" w:color="666666"/>
-              <w:left w:val="none" w:sz="0" w:space="0" w:color="000000"/>
-              <w:right w:val="none" w:sz="0" w:space="0" w:color="000000"/>
-            </w:tcBorders>
-            <w:shd w:val="clear" w:color="auto" w:fill="FFFFFF"/>
-            <w:tcMar>
-              <w:top w:w="0" w:type="dxa"/>
-              <w:bottom w:w="0" w:type="dxa"/>
-              <w:left w:w="0" w:type="dxa"/>
-              <w:right w:w="0" w:type="dxa"/>
-            </w:tcMar>
-            <w:vAlign w:val="center"/>
-          </w:tcPr>
-          <w:p>
-            <w:pPr>
-              <w:pStyle w:val="Normal"/>
-              <w:jc w:val="left"/>
-              <w:pBdr>
-                <w:bottom w:val="none" w:sz="0" w:space="0" w:color="000000"/>
-                <w:top w:val="none" w:sz="0" w:space="0" w:color="000000"/>
-                <w:left w:val="none" w:sz="0" w:space="0" w:color="000000"/>
-                <w:right w:val="none" w:sz="0" w:space="0" w:color="000000"/>
-              </w:pBdr>
-              <w:spacing w:after="100" w:before="100" w:line="240"/>
-              <w:ind w:left="100" w:right="100" w:firstLine="0" w:firstLineChars="0"/>
-              <w:rPr>
-                <w:rFonts w:ascii="Arial" w:hAnsi="Arial" w:eastAsia="Arial" w:cs="Arial"/>
-                <w:i w:val="false"/>
-                <w:b w:val="false"/>
-                <w:u w:val="none"/>
-                <w:sz w:val="18"/>
-                <w:szCs w:val="18"/>
-                <w:color w:val="000000"/>
-              </w:rPr>
-            </w:pPr>
-            <w:r>
-              <w:rPr>
-                <w:rFonts w:ascii="Arial" w:hAnsi="Arial" w:eastAsia="Arial" w:cs="Arial"/>
-                <w:i w:val="false"/>
-                <w:b w:val="false"/>
-                <w:u w:val="none"/>
-                <w:sz w:val="18"/>
-                <w:szCs w:val="18"/>
-                <w:color w:val="000000"/>
-              </w:rPr>
-              <w:t xml:space="preserve">40.00 [23.00, 63.00]</w:t>
+              <w:t xml:space="preserve">41.5 [24.2, 61.5]</w:t>
+            </w:r>
+          </w:p>
+        </w:tc>
+        <w:tc>
+          <w:tcPr>
+            <w:tcBorders>
+              <w:bottom w:val="single" w:sz="6" w:space="0" w:color="666666"/>
+              <w:top w:val="single" w:sz="6" w:space="0" w:color="666666"/>
+              <w:left w:val="none" w:sz="0" w:space="0" w:color="000000"/>
+              <w:right w:val="none" w:sz="0" w:space="0" w:color="000000"/>
+            </w:tcBorders>
+            <w:shd w:val="clear" w:color="auto" w:fill="FFFFFF"/>
+            <w:tcMar>
+              <w:top w:w="0" w:type="dxa"/>
+              <w:bottom w:w="0" w:type="dxa"/>
+              <w:left w:w="0" w:type="dxa"/>
+              <w:right w:w="0" w:type="dxa"/>
+            </w:tcMar>
+            <w:vAlign w:val="center"/>
+          </w:tcPr>
+          <w:p>
+            <w:pPr>
+              <w:pStyle w:val="Normal"/>
+              <w:jc w:val="left"/>
+              <w:pBdr>
+                <w:bottom w:val="none" w:sz="0" w:space="0" w:color="000000"/>
+                <w:top w:val="none" w:sz="0" w:space="0" w:color="000000"/>
+                <w:left w:val="none" w:sz="0" w:space="0" w:color="000000"/>
+                <w:right w:val="none" w:sz="0" w:space="0" w:color="000000"/>
+              </w:pBdr>
+              <w:spacing w:after="100" w:before="100" w:line="240"/>
+              <w:ind w:left="100" w:right="100" w:firstLine="0" w:firstLineChars="0"/>
+              <w:rPr>
+                <w:rFonts w:ascii="Arial" w:hAnsi="Arial" w:eastAsia="Arial" w:cs="Arial"/>
+                <w:i w:val="false"/>
+                <w:b w:val="false"/>
+                <w:u w:val="none"/>
+                <w:sz w:val="18"/>
+                <w:szCs w:val="18"/>
+                <w:color w:val="000000"/>
+              </w:rPr>
+            </w:pPr>
+            <w:r>
+              <w:rPr>
+                <w:rFonts w:ascii="Arial" w:hAnsi="Arial" w:eastAsia="Arial" w:cs="Arial"/>
+                <w:i w:val="false"/>
+                <w:b w:val="false"/>
+                <w:u w:val="none"/>
+                <w:sz w:val="18"/>
+                <w:szCs w:val="18"/>
+                <w:color w:val="000000"/>
+              </w:rPr>
+              <w:t xml:space="preserve">40.0 [23.0, 63.0]</w:t>
             </w:r>
           </w:p>
         </w:tc>
@@ -6933,60 +6933,60 @@
                 <w:szCs w:val="18"/>
                 <w:color w:val="000000"/>
               </w:rPr>
-              <w:t xml:space="preserve">2.33 (3.76)</w:t>
-            </w:r>
-          </w:p>
-        </w:tc>
-        <w:tc>
-          <w:tcPr>
-            <w:tcBorders>
-              <w:bottom w:val="single" w:sz="6" w:space="0" w:color="666666"/>
-              <w:top w:val="single" w:sz="6" w:space="0" w:color="666666"/>
-              <w:left w:val="none" w:sz="0" w:space="0" w:color="000000"/>
-              <w:right w:val="none" w:sz="0" w:space="0" w:color="000000"/>
-            </w:tcBorders>
-            <w:shd w:val="clear" w:color="auto" w:fill="FFFFFF"/>
-            <w:tcMar>
-              <w:top w:w="0" w:type="dxa"/>
-              <w:bottom w:w="0" w:type="dxa"/>
-              <w:left w:w="0" w:type="dxa"/>
-              <w:right w:w="0" w:type="dxa"/>
-            </w:tcMar>
-            <w:vAlign w:val="center"/>
-          </w:tcPr>
-          <w:p>
-            <w:pPr>
-              <w:pStyle w:val="Normal"/>
-              <w:jc w:val="left"/>
-              <w:pBdr>
-                <w:bottom w:val="none" w:sz="0" w:space="0" w:color="000000"/>
-                <w:top w:val="none" w:sz="0" w:space="0" w:color="000000"/>
-                <w:left w:val="none" w:sz="0" w:space="0" w:color="000000"/>
-                <w:right w:val="none" w:sz="0" w:space="0" w:color="000000"/>
-              </w:pBdr>
-              <w:spacing w:after="100" w:before="100" w:line="240"/>
-              <w:ind w:left="100" w:right="100" w:firstLine="0" w:firstLineChars="0"/>
-              <w:rPr>
-                <w:rFonts w:ascii="Arial" w:hAnsi="Arial" w:eastAsia="Arial" w:cs="Arial"/>
-                <w:i w:val="false"/>
-                <w:b w:val="false"/>
-                <w:u w:val="none"/>
-                <w:sz w:val="18"/>
-                <w:szCs w:val="18"/>
-                <w:color w:val="000000"/>
-              </w:rPr>
-            </w:pPr>
-            <w:r>
-              <w:rPr>
-                <w:rFonts w:ascii="Arial" w:hAnsi="Arial" w:eastAsia="Arial" w:cs="Arial"/>
-                <w:i w:val="false"/>
-                <w:b w:val="false"/>
-                <w:u w:val="none"/>
-                <w:sz w:val="18"/>
-                <w:szCs w:val="18"/>
-                <w:color w:val="000000"/>
-              </w:rPr>
-              <w:t xml:space="preserve">2.76 (3.39)</w:t>
+              <w:t xml:space="preserve">2.3 (3.8)</w:t>
+            </w:r>
+          </w:p>
+        </w:tc>
+        <w:tc>
+          <w:tcPr>
+            <w:tcBorders>
+              <w:bottom w:val="single" w:sz="6" w:space="0" w:color="666666"/>
+              <w:top w:val="single" w:sz="6" w:space="0" w:color="666666"/>
+              <w:left w:val="none" w:sz="0" w:space="0" w:color="000000"/>
+              <w:right w:val="none" w:sz="0" w:space="0" w:color="000000"/>
+            </w:tcBorders>
+            <w:shd w:val="clear" w:color="auto" w:fill="FFFFFF"/>
+            <w:tcMar>
+              <w:top w:w="0" w:type="dxa"/>
+              <w:bottom w:w="0" w:type="dxa"/>
+              <w:left w:w="0" w:type="dxa"/>
+              <w:right w:w="0" w:type="dxa"/>
+            </w:tcMar>
+            <w:vAlign w:val="center"/>
+          </w:tcPr>
+          <w:p>
+            <w:pPr>
+              <w:pStyle w:val="Normal"/>
+              <w:jc w:val="left"/>
+              <w:pBdr>
+                <w:bottom w:val="none" w:sz="0" w:space="0" w:color="000000"/>
+                <w:top w:val="none" w:sz="0" w:space="0" w:color="000000"/>
+                <w:left w:val="none" w:sz="0" w:space="0" w:color="000000"/>
+                <w:right w:val="none" w:sz="0" w:space="0" w:color="000000"/>
+              </w:pBdr>
+              <w:spacing w:after="100" w:before="100" w:line="240"/>
+              <w:ind w:left="100" w:right="100" w:firstLine="0" w:firstLineChars="0"/>
+              <w:rPr>
+                <w:rFonts w:ascii="Arial" w:hAnsi="Arial" w:eastAsia="Arial" w:cs="Arial"/>
+                <w:i w:val="false"/>
+                <w:b w:val="false"/>
+                <w:u w:val="none"/>
+                <w:sz w:val="18"/>
+                <w:szCs w:val="18"/>
+                <w:color w:val="000000"/>
+              </w:rPr>
+            </w:pPr>
+            <w:r>
+              <w:rPr>
+                <w:rFonts w:ascii="Arial" w:hAnsi="Arial" w:eastAsia="Arial" w:cs="Arial"/>
+                <w:i w:val="false"/>
+                <w:b w:val="false"/>
+                <w:u w:val="none"/>
+                <w:sz w:val="18"/>
+                <w:szCs w:val="18"/>
+                <w:color w:val="000000"/>
+              </w:rPr>
+              <w:t xml:space="preserve">2.8 (3.4)</w:t>
             </w:r>
           </w:p>
         </w:tc>
@@ -7151,60 +7151,60 @@
                 <w:szCs w:val="18"/>
                 <w:color w:val="000000"/>
               </w:rPr>
-              <w:t xml:space="preserve">2.09 (0.44)</w:t>
-            </w:r>
-          </w:p>
-        </w:tc>
-        <w:tc>
-          <w:tcPr>
-            <w:tcBorders>
-              <w:bottom w:val="single" w:sz="6" w:space="0" w:color="666666"/>
-              <w:top w:val="single" w:sz="6" w:space="0" w:color="666666"/>
-              <w:left w:val="none" w:sz="0" w:space="0" w:color="000000"/>
-              <w:right w:val="none" w:sz="0" w:space="0" w:color="000000"/>
-            </w:tcBorders>
-            <w:shd w:val="clear" w:color="auto" w:fill="FFFFFF"/>
-            <w:tcMar>
-              <w:top w:w="0" w:type="dxa"/>
-              <w:bottom w:w="0" w:type="dxa"/>
-              <w:left w:w="0" w:type="dxa"/>
-              <w:right w:w="0" w:type="dxa"/>
-            </w:tcMar>
-            <w:vAlign w:val="center"/>
-          </w:tcPr>
-          <w:p>
-            <w:pPr>
-              <w:pStyle w:val="Normal"/>
-              <w:jc w:val="left"/>
-              <w:pBdr>
-                <w:bottom w:val="none" w:sz="0" w:space="0" w:color="000000"/>
-                <w:top w:val="none" w:sz="0" w:space="0" w:color="000000"/>
-                <w:left w:val="none" w:sz="0" w:space="0" w:color="000000"/>
-                <w:right w:val="none" w:sz="0" w:space="0" w:color="000000"/>
-              </w:pBdr>
-              <w:spacing w:after="100" w:before="100" w:line="240"/>
-              <w:ind w:left="100" w:right="100" w:firstLine="0" w:firstLineChars="0"/>
-              <w:rPr>
-                <w:rFonts w:ascii="Arial" w:hAnsi="Arial" w:eastAsia="Arial" w:cs="Arial"/>
-                <w:i w:val="false"/>
-                <w:b w:val="false"/>
-                <w:u w:val="none"/>
-                <w:sz w:val="18"/>
-                <w:szCs w:val="18"/>
-                <w:color w:val="000000"/>
-              </w:rPr>
-            </w:pPr>
-            <w:r>
-              <w:rPr>
-                <w:rFonts w:ascii="Arial" w:hAnsi="Arial" w:eastAsia="Arial" w:cs="Arial"/>
-                <w:i w:val="false"/>
-                <w:b w:val="false"/>
-                <w:u w:val="none"/>
-                <w:sz w:val="18"/>
-                <w:szCs w:val="18"/>
-                <w:color w:val="000000"/>
-              </w:rPr>
-              <w:t xml:space="preserve">26.63 (5.47)</w:t>
+              <w:t xml:space="preserve">2.1 (0.4)</w:t>
+            </w:r>
+          </w:p>
+        </w:tc>
+        <w:tc>
+          <w:tcPr>
+            <w:tcBorders>
+              <w:bottom w:val="single" w:sz="6" w:space="0" w:color="666666"/>
+              <w:top w:val="single" w:sz="6" w:space="0" w:color="666666"/>
+              <w:left w:val="none" w:sz="0" w:space="0" w:color="000000"/>
+              <w:right w:val="none" w:sz="0" w:space="0" w:color="000000"/>
+            </w:tcBorders>
+            <w:shd w:val="clear" w:color="auto" w:fill="FFFFFF"/>
+            <w:tcMar>
+              <w:top w:w="0" w:type="dxa"/>
+              <w:bottom w:w="0" w:type="dxa"/>
+              <w:left w:w="0" w:type="dxa"/>
+              <w:right w:w="0" w:type="dxa"/>
+            </w:tcMar>
+            <w:vAlign w:val="center"/>
+          </w:tcPr>
+          <w:p>
+            <w:pPr>
+              <w:pStyle w:val="Normal"/>
+              <w:jc w:val="left"/>
+              <w:pBdr>
+                <w:bottom w:val="none" w:sz="0" w:space="0" w:color="000000"/>
+                <w:top w:val="none" w:sz="0" w:space="0" w:color="000000"/>
+                <w:left w:val="none" w:sz="0" w:space="0" w:color="000000"/>
+                <w:right w:val="none" w:sz="0" w:space="0" w:color="000000"/>
+              </w:pBdr>
+              <w:spacing w:after="100" w:before="100" w:line="240"/>
+              <w:ind w:left="100" w:right="100" w:firstLine="0" w:firstLineChars="0"/>
+              <w:rPr>
+                <w:rFonts w:ascii="Arial" w:hAnsi="Arial" w:eastAsia="Arial" w:cs="Arial"/>
+                <w:i w:val="false"/>
+                <w:b w:val="false"/>
+                <w:u w:val="none"/>
+                <w:sz w:val="18"/>
+                <w:szCs w:val="18"/>
+                <w:color w:val="000000"/>
+              </w:rPr>
+            </w:pPr>
+            <w:r>
+              <w:rPr>
+                <w:rFonts w:ascii="Arial" w:hAnsi="Arial" w:eastAsia="Arial" w:cs="Arial"/>
+                <w:i w:val="false"/>
+                <w:b w:val="false"/>
+                <w:u w:val="none"/>
+                <w:sz w:val="18"/>
+                <w:szCs w:val="18"/>
+                <w:color w:val="000000"/>
+              </w:rPr>
+              <w:t xml:space="preserve">26.6 (5.5)</w:t>
             </w:r>
           </w:p>
         </w:tc>
@@ -7369,60 +7369,60 @@
                 <w:szCs w:val="18"/>
                 <w:color w:val="000000"/>
               </w:rPr>
-              <w:t xml:space="preserve">5.43 (1.31)</w:t>
-            </w:r>
-          </w:p>
-        </w:tc>
-        <w:tc>
-          <w:tcPr>
-            <w:tcBorders>
-              <w:bottom w:val="single" w:sz="6" w:space="0" w:color="666666"/>
-              <w:top w:val="single" w:sz="6" w:space="0" w:color="666666"/>
-              <w:left w:val="none" w:sz="0" w:space="0" w:color="000000"/>
-              <w:right w:val="none" w:sz="0" w:space="0" w:color="000000"/>
-            </w:tcBorders>
-            <w:shd w:val="clear" w:color="auto" w:fill="FFFFFF"/>
-            <w:tcMar>
-              <w:top w:w="0" w:type="dxa"/>
-              <w:bottom w:w="0" w:type="dxa"/>
-              <w:left w:w="0" w:type="dxa"/>
-              <w:right w:w="0" w:type="dxa"/>
-            </w:tcMar>
-            <w:vAlign w:val="center"/>
-          </w:tcPr>
-          <w:p>
-            <w:pPr>
-              <w:pStyle w:val="Normal"/>
-              <w:jc w:val="left"/>
-              <w:pBdr>
-                <w:bottom w:val="none" w:sz="0" w:space="0" w:color="000000"/>
-                <w:top w:val="none" w:sz="0" w:space="0" w:color="000000"/>
-                <w:left w:val="none" w:sz="0" w:space="0" w:color="000000"/>
-                <w:right w:val="none" w:sz="0" w:space="0" w:color="000000"/>
-              </w:pBdr>
-              <w:spacing w:after="100" w:before="100" w:line="240"/>
-              <w:ind w:left="100" w:right="100" w:firstLine="0" w:firstLineChars="0"/>
-              <w:rPr>
-                <w:rFonts w:ascii="Arial" w:hAnsi="Arial" w:eastAsia="Arial" w:cs="Arial"/>
-                <w:i w:val="false"/>
-                <w:b w:val="false"/>
-                <w:u w:val="none"/>
-                <w:sz w:val="18"/>
-                <w:szCs w:val="18"/>
-                <w:color w:val="000000"/>
-              </w:rPr>
-            </w:pPr>
-            <w:r>
-              <w:rPr>
-                <w:rFonts w:ascii="Arial" w:hAnsi="Arial" w:eastAsia="Arial" w:cs="Arial"/>
-                <w:i w:val="false"/>
-                <w:b w:val="false"/>
-                <w:u w:val="none"/>
-                <w:sz w:val="18"/>
-                <w:szCs w:val="18"/>
-                <w:color w:val="000000"/>
-              </w:rPr>
-              <w:t xml:space="preserve">5.88 (1.45)</w:t>
+              <w:t xml:space="preserve">5.4 (1.3)</w:t>
+            </w:r>
+          </w:p>
+        </w:tc>
+        <w:tc>
+          <w:tcPr>
+            <w:tcBorders>
+              <w:bottom w:val="single" w:sz="6" w:space="0" w:color="666666"/>
+              <w:top w:val="single" w:sz="6" w:space="0" w:color="666666"/>
+              <w:left w:val="none" w:sz="0" w:space="0" w:color="000000"/>
+              <w:right w:val="none" w:sz="0" w:space="0" w:color="000000"/>
+            </w:tcBorders>
+            <w:shd w:val="clear" w:color="auto" w:fill="FFFFFF"/>
+            <w:tcMar>
+              <w:top w:w="0" w:type="dxa"/>
+              <w:bottom w:w="0" w:type="dxa"/>
+              <w:left w:w="0" w:type="dxa"/>
+              <w:right w:w="0" w:type="dxa"/>
+            </w:tcMar>
+            <w:vAlign w:val="center"/>
+          </w:tcPr>
+          <w:p>
+            <w:pPr>
+              <w:pStyle w:val="Normal"/>
+              <w:jc w:val="left"/>
+              <w:pBdr>
+                <w:bottom w:val="none" w:sz="0" w:space="0" w:color="000000"/>
+                <w:top w:val="none" w:sz="0" w:space="0" w:color="000000"/>
+                <w:left w:val="none" w:sz="0" w:space="0" w:color="000000"/>
+                <w:right w:val="none" w:sz="0" w:space="0" w:color="000000"/>
+              </w:pBdr>
+              <w:spacing w:after="100" w:before="100" w:line="240"/>
+              <w:ind w:left="100" w:right="100" w:firstLine="0" w:firstLineChars="0"/>
+              <w:rPr>
+                <w:rFonts w:ascii="Arial" w:hAnsi="Arial" w:eastAsia="Arial" w:cs="Arial"/>
+                <w:i w:val="false"/>
+                <w:b w:val="false"/>
+                <w:u w:val="none"/>
+                <w:sz w:val="18"/>
+                <w:szCs w:val="18"/>
+                <w:color w:val="000000"/>
+              </w:rPr>
+            </w:pPr>
+            <w:r>
+              <w:rPr>
+                <w:rFonts w:ascii="Arial" w:hAnsi="Arial" w:eastAsia="Arial" w:cs="Arial"/>
+                <w:i w:val="false"/>
+                <w:b w:val="false"/>
+                <w:u w:val="none"/>
+                <w:sz w:val="18"/>
+                <w:szCs w:val="18"/>
+                <w:color w:val="000000"/>
+              </w:rPr>
+              <w:t xml:space="preserve">5.9 (1.5)</w:t>
             </w:r>
           </w:p>
         </w:tc>
@@ -9113,60 +9113,60 @@
                 <w:szCs w:val="18"/>
                 <w:color w:val="000000"/>
               </w:rPr>
-              <w:t xml:space="preserve">0.59 (1.30)</w:t>
-            </w:r>
-          </w:p>
-        </w:tc>
-        <w:tc>
-          <w:tcPr>
-            <w:tcBorders>
-              <w:bottom w:val="single" w:sz="6" w:space="0" w:color="666666"/>
-              <w:top w:val="single" w:sz="6" w:space="0" w:color="666666"/>
-              <w:left w:val="none" w:sz="0" w:space="0" w:color="000000"/>
-              <w:right w:val="none" w:sz="0" w:space="0" w:color="000000"/>
-            </w:tcBorders>
-            <w:shd w:val="clear" w:color="auto" w:fill="FFFFFF"/>
-            <w:tcMar>
-              <w:top w:w="0" w:type="dxa"/>
-              <w:bottom w:w="0" w:type="dxa"/>
-              <w:left w:w="0" w:type="dxa"/>
-              <w:right w:w="0" w:type="dxa"/>
-            </w:tcMar>
-            <w:vAlign w:val="center"/>
-          </w:tcPr>
-          <w:p>
-            <w:pPr>
-              <w:pStyle w:val="Normal"/>
-              <w:jc w:val="left"/>
-              <w:pBdr>
-                <w:bottom w:val="none" w:sz="0" w:space="0" w:color="000000"/>
-                <w:top w:val="none" w:sz="0" w:space="0" w:color="000000"/>
-                <w:left w:val="none" w:sz="0" w:space="0" w:color="000000"/>
-                <w:right w:val="none" w:sz="0" w:space="0" w:color="000000"/>
-              </w:pBdr>
-              <w:spacing w:after="100" w:before="100" w:line="240"/>
-              <w:ind w:left="100" w:right="100" w:firstLine="0" w:firstLineChars="0"/>
-              <w:rPr>
-                <w:rFonts w:ascii="Arial" w:hAnsi="Arial" w:eastAsia="Arial" w:cs="Arial"/>
-                <w:i w:val="false"/>
-                <w:b w:val="false"/>
-                <w:u w:val="none"/>
-                <w:sz w:val="18"/>
-                <w:szCs w:val="18"/>
-                <w:color w:val="000000"/>
-              </w:rPr>
-            </w:pPr>
-            <w:r>
-              <w:rPr>
-                <w:rFonts w:ascii="Arial" w:hAnsi="Arial" w:eastAsia="Arial" w:cs="Arial"/>
-                <w:i w:val="false"/>
-                <w:b w:val="false"/>
-                <w:u w:val="none"/>
-                <w:sz w:val="18"/>
-                <w:szCs w:val="18"/>
-                <w:color w:val="000000"/>
-              </w:rPr>
-              <w:t xml:space="preserve">0.37 (1.13)</w:t>
+              <w:t xml:space="preserve">0.6 (1.3)</w:t>
+            </w:r>
+          </w:p>
+        </w:tc>
+        <w:tc>
+          <w:tcPr>
+            <w:tcBorders>
+              <w:bottom w:val="single" w:sz="6" w:space="0" w:color="666666"/>
+              <w:top w:val="single" w:sz="6" w:space="0" w:color="666666"/>
+              <w:left w:val="none" w:sz="0" w:space="0" w:color="000000"/>
+              <w:right w:val="none" w:sz="0" w:space="0" w:color="000000"/>
+            </w:tcBorders>
+            <w:shd w:val="clear" w:color="auto" w:fill="FFFFFF"/>
+            <w:tcMar>
+              <w:top w:w="0" w:type="dxa"/>
+              <w:bottom w:w="0" w:type="dxa"/>
+              <w:left w:w="0" w:type="dxa"/>
+              <w:right w:w="0" w:type="dxa"/>
+            </w:tcMar>
+            <w:vAlign w:val="center"/>
+          </w:tcPr>
+          <w:p>
+            <w:pPr>
+              <w:pStyle w:val="Normal"/>
+              <w:jc w:val="left"/>
+              <w:pBdr>
+                <w:bottom w:val="none" w:sz="0" w:space="0" w:color="000000"/>
+                <w:top w:val="none" w:sz="0" w:space="0" w:color="000000"/>
+                <w:left w:val="none" w:sz="0" w:space="0" w:color="000000"/>
+                <w:right w:val="none" w:sz="0" w:space="0" w:color="000000"/>
+              </w:pBdr>
+              <w:spacing w:after="100" w:before="100" w:line="240"/>
+              <w:ind w:left="100" w:right="100" w:firstLine="0" w:firstLineChars="0"/>
+              <w:rPr>
+                <w:rFonts w:ascii="Arial" w:hAnsi="Arial" w:eastAsia="Arial" w:cs="Arial"/>
+                <w:i w:val="false"/>
+                <w:b w:val="false"/>
+                <w:u w:val="none"/>
+                <w:sz w:val="18"/>
+                <w:szCs w:val="18"/>
+                <w:color w:val="000000"/>
+              </w:rPr>
+            </w:pPr>
+            <w:r>
+              <w:rPr>
+                <w:rFonts w:ascii="Arial" w:hAnsi="Arial" w:eastAsia="Arial" w:cs="Arial"/>
+                <w:i w:val="false"/>
+                <w:b w:val="false"/>
+                <w:u w:val="none"/>
+                <w:sz w:val="18"/>
+                <w:szCs w:val="18"/>
+                <w:color w:val="000000"/>
+              </w:rPr>
+              <w:t xml:space="preserve">0.4 (1.1)</w:t>
             </w:r>
           </w:p>
         </w:tc>
@@ -9331,60 +9331,60 @@
                 <w:szCs w:val="18"/>
                 <w:color w:val="000000"/>
               </w:rPr>
-              <w:t xml:space="preserve">1.27 (1.58)</w:t>
-            </w:r>
-          </w:p>
-        </w:tc>
-        <w:tc>
-          <w:tcPr>
-            <w:tcBorders>
-              <w:bottom w:val="single" w:sz="6" w:space="0" w:color="666666"/>
-              <w:top w:val="single" w:sz="6" w:space="0" w:color="666666"/>
-              <w:left w:val="none" w:sz="0" w:space="0" w:color="000000"/>
-              <w:right w:val="none" w:sz="0" w:space="0" w:color="000000"/>
-            </w:tcBorders>
-            <w:shd w:val="clear" w:color="auto" w:fill="FFFFFF"/>
-            <w:tcMar>
-              <w:top w:w="0" w:type="dxa"/>
-              <w:bottom w:w="0" w:type="dxa"/>
-              <w:left w:w="0" w:type="dxa"/>
-              <w:right w:w="0" w:type="dxa"/>
-            </w:tcMar>
-            <w:vAlign w:val="center"/>
-          </w:tcPr>
-          <w:p>
-            <w:pPr>
-              <w:pStyle w:val="Normal"/>
-              <w:jc w:val="left"/>
-              <w:pBdr>
-                <w:bottom w:val="none" w:sz="0" w:space="0" w:color="000000"/>
-                <w:top w:val="none" w:sz="0" w:space="0" w:color="000000"/>
-                <w:left w:val="none" w:sz="0" w:space="0" w:color="000000"/>
-                <w:right w:val="none" w:sz="0" w:space="0" w:color="000000"/>
-              </w:pBdr>
-              <w:spacing w:after="100" w:before="100" w:line="240"/>
-              <w:ind w:left="100" w:right="100" w:firstLine="0" w:firstLineChars="0"/>
-              <w:rPr>
-                <w:rFonts w:ascii="Arial" w:hAnsi="Arial" w:eastAsia="Arial" w:cs="Arial"/>
-                <w:i w:val="false"/>
-                <w:b w:val="false"/>
-                <w:u w:val="none"/>
-                <w:sz w:val="18"/>
-                <w:szCs w:val="18"/>
-                <w:color w:val="000000"/>
-              </w:rPr>
-            </w:pPr>
-            <w:r>
-              <w:rPr>
-                <w:rFonts w:ascii="Arial" w:hAnsi="Arial" w:eastAsia="Arial" w:cs="Arial"/>
-                <w:i w:val="false"/>
-                <w:b w:val="false"/>
-                <w:u w:val="none"/>
-                <w:sz w:val="18"/>
-                <w:szCs w:val="18"/>
-                <w:color w:val="000000"/>
-              </w:rPr>
-              <w:t xml:space="preserve">1.53 (1.50)</w:t>
+              <w:t xml:space="preserve">1.3 (1.6)</w:t>
+            </w:r>
+          </w:p>
+        </w:tc>
+        <w:tc>
+          <w:tcPr>
+            <w:tcBorders>
+              <w:bottom w:val="single" w:sz="6" w:space="0" w:color="666666"/>
+              <w:top w:val="single" w:sz="6" w:space="0" w:color="666666"/>
+              <w:left w:val="none" w:sz="0" w:space="0" w:color="000000"/>
+              <w:right w:val="none" w:sz="0" w:space="0" w:color="000000"/>
+            </w:tcBorders>
+            <w:shd w:val="clear" w:color="auto" w:fill="FFFFFF"/>
+            <w:tcMar>
+              <w:top w:w="0" w:type="dxa"/>
+              <w:bottom w:w="0" w:type="dxa"/>
+              <w:left w:w="0" w:type="dxa"/>
+              <w:right w:w="0" w:type="dxa"/>
+            </w:tcMar>
+            <w:vAlign w:val="center"/>
+          </w:tcPr>
+          <w:p>
+            <w:pPr>
+              <w:pStyle w:val="Normal"/>
+              <w:jc w:val="left"/>
+              <w:pBdr>
+                <w:bottom w:val="none" w:sz="0" w:space="0" w:color="000000"/>
+                <w:top w:val="none" w:sz="0" w:space="0" w:color="000000"/>
+                <w:left w:val="none" w:sz="0" w:space="0" w:color="000000"/>
+                <w:right w:val="none" w:sz="0" w:space="0" w:color="000000"/>
+              </w:pBdr>
+              <w:spacing w:after="100" w:before="100" w:line="240"/>
+              <w:ind w:left="100" w:right="100" w:firstLine="0" w:firstLineChars="0"/>
+              <w:rPr>
+                <w:rFonts w:ascii="Arial" w:hAnsi="Arial" w:eastAsia="Arial" w:cs="Arial"/>
+                <w:i w:val="false"/>
+                <w:b w:val="false"/>
+                <w:u w:val="none"/>
+                <w:sz w:val="18"/>
+                <w:szCs w:val="18"/>
+                <w:color w:val="000000"/>
+              </w:rPr>
+            </w:pPr>
+            <w:r>
+              <w:rPr>
+                <w:rFonts w:ascii="Arial" w:hAnsi="Arial" w:eastAsia="Arial" w:cs="Arial"/>
+                <w:i w:val="false"/>
+                <w:b w:val="false"/>
+                <w:u w:val="none"/>
+                <w:sz w:val="18"/>
+                <w:szCs w:val="18"/>
+                <w:color w:val="000000"/>
+              </w:rPr>
+              <w:t xml:space="preserve">1.5 (1.5)</w:t>
             </w:r>
           </w:p>
         </w:tc>
@@ -9549,60 +9549,60 @@
                 <w:szCs w:val="18"/>
                 <w:color w:val="000000"/>
               </w:rPr>
-              <w:t xml:space="preserve">0.67 (0.90)</w:t>
-            </w:r>
-          </w:p>
-        </w:tc>
-        <w:tc>
-          <w:tcPr>
-            <w:tcBorders>
-              <w:bottom w:val="single" w:sz="6" w:space="0" w:color="666666"/>
-              <w:top w:val="single" w:sz="6" w:space="0" w:color="666666"/>
-              <w:left w:val="none" w:sz="0" w:space="0" w:color="000000"/>
-              <w:right w:val="none" w:sz="0" w:space="0" w:color="000000"/>
-            </w:tcBorders>
-            <w:shd w:val="clear" w:color="auto" w:fill="FFFFFF"/>
-            <w:tcMar>
-              <w:top w:w="0" w:type="dxa"/>
-              <w:bottom w:w="0" w:type="dxa"/>
-              <w:left w:w="0" w:type="dxa"/>
-              <w:right w:w="0" w:type="dxa"/>
-            </w:tcMar>
-            <w:vAlign w:val="center"/>
-          </w:tcPr>
-          <w:p>
-            <w:pPr>
-              <w:pStyle w:val="Normal"/>
-              <w:jc w:val="left"/>
-              <w:pBdr>
-                <w:bottom w:val="none" w:sz="0" w:space="0" w:color="000000"/>
-                <w:top w:val="none" w:sz="0" w:space="0" w:color="000000"/>
-                <w:left w:val="none" w:sz="0" w:space="0" w:color="000000"/>
-                <w:right w:val="none" w:sz="0" w:space="0" w:color="000000"/>
-              </w:pBdr>
-              <w:spacing w:after="100" w:before="100" w:line="240"/>
-              <w:ind w:left="100" w:right="100" w:firstLine="0" w:firstLineChars="0"/>
-              <w:rPr>
-                <w:rFonts w:ascii="Arial" w:hAnsi="Arial" w:eastAsia="Arial" w:cs="Arial"/>
-                <w:i w:val="false"/>
-                <w:b w:val="false"/>
-                <w:u w:val="none"/>
-                <w:sz w:val="18"/>
-                <w:szCs w:val="18"/>
-                <w:color w:val="000000"/>
-              </w:rPr>
-            </w:pPr>
-            <w:r>
-              <w:rPr>
-                <w:rFonts w:ascii="Arial" w:hAnsi="Arial" w:eastAsia="Arial" w:cs="Arial"/>
-                <w:i w:val="false"/>
-                <w:b w:val="false"/>
-                <w:u w:val="none"/>
-                <w:sz w:val="18"/>
-                <w:szCs w:val="18"/>
-                <w:color w:val="000000"/>
-              </w:rPr>
-              <w:t xml:space="preserve">1.21 (1.55)</w:t>
+              <w:t xml:space="preserve">0.7 (0.9)</w:t>
+            </w:r>
+          </w:p>
+        </w:tc>
+        <w:tc>
+          <w:tcPr>
+            <w:tcBorders>
+              <w:bottom w:val="single" w:sz="6" w:space="0" w:color="666666"/>
+              <w:top w:val="single" w:sz="6" w:space="0" w:color="666666"/>
+              <w:left w:val="none" w:sz="0" w:space="0" w:color="000000"/>
+              <w:right w:val="none" w:sz="0" w:space="0" w:color="000000"/>
+            </w:tcBorders>
+            <w:shd w:val="clear" w:color="auto" w:fill="FFFFFF"/>
+            <w:tcMar>
+              <w:top w:w="0" w:type="dxa"/>
+              <w:bottom w:w="0" w:type="dxa"/>
+              <w:left w:w="0" w:type="dxa"/>
+              <w:right w:w="0" w:type="dxa"/>
+            </w:tcMar>
+            <w:vAlign w:val="center"/>
+          </w:tcPr>
+          <w:p>
+            <w:pPr>
+              <w:pStyle w:val="Normal"/>
+              <w:jc w:val="left"/>
+              <w:pBdr>
+                <w:bottom w:val="none" w:sz="0" w:space="0" w:color="000000"/>
+                <w:top w:val="none" w:sz="0" w:space="0" w:color="000000"/>
+                <w:left w:val="none" w:sz="0" w:space="0" w:color="000000"/>
+                <w:right w:val="none" w:sz="0" w:space="0" w:color="000000"/>
+              </w:pBdr>
+              <w:spacing w:after="100" w:before="100" w:line="240"/>
+              <w:ind w:left="100" w:right="100" w:firstLine="0" w:firstLineChars="0"/>
+              <w:rPr>
+                <w:rFonts w:ascii="Arial" w:hAnsi="Arial" w:eastAsia="Arial" w:cs="Arial"/>
+                <w:i w:val="false"/>
+                <w:b w:val="false"/>
+                <w:u w:val="none"/>
+                <w:sz w:val="18"/>
+                <w:szCs w:val="18"/>
+                <w:color w:val="000000"/>
+              </w:rPr>
+            </w:pPr>
+            <w:r>
+              <w:rPr>
+                <w:rFonts w:ascii="Arial" w:hAnsi="Arial" w:eastAsia="Arial" w:cs="Arial"/>
+                <w:i w:val="false"/>
+                <w:b w:val="false"/>
+                <w:u w:val="none"/>
+                <w:sz w:val="18"/>
+                <w:szCs w:val="18"/>
+                <w:color w:val="000000"/>
+              </w:rPr>
+              <w:t xml:space="preserve">1.2 (1.5)</w:t>
             </w:r>
           </w:p>
         </w:tc>
@@ -9767,60 +9767,60 @@
                 <w:szCs w:val="18"/>
                 <w:color w:val="000000"/>
               </w:rPr>
-              <w:t xml:space="preserve">24.33 [21.97, 28.23]</w:t>
-            </w:r>
-          </w:p>
-        </w:tc>
-        <w:tc>
-          <w:tcPr>
-            <w:tcBorders>
-              <w:bottom w:val="single" w:sz="6" w:space="0" w:color="666666"/>
-              <w:top w:val="single" w:sz="6" w:space="0" w:color="666666"/>
-              <w:left w:val="none" w:sz="0" w:space="0" w:color="000000"/>
-              <w:right w:val="none" w:sz="0" w:space="0" w:color="000000"/>
-            </w:tcBorders>
-            <w:shd w:val="clear" w:color="auto" w:fill="FFFFFF"/>
-            <w:tcMar>
-              <w:top w:w="0" w:type="dxa"/>
-              <w:bottom w:w="0" w:type="dxa"/>
-              <w:left w:w="0" w:type="dxa"/>
-              <w:right w:w="0" w:type="dxa"/>
-            </w:tcMar>
-            <w:vAlign w:val="center"/>
-          </w:tcPr>
-          <w:p>
-            <w:pPr>
-              <w:pStyle w:val="Normal"/>
-              <w:jc w:val="left"/>
-              <w:pBdr>
-                <w:bottom w:val="none" w:sz="0" w:space="0" w:color="000000"/>
-                <w:top w:val="none" w:sz="0" w:space="0" w:color="000000"/>
-                <w:left w:val="none" w:sz="0" w:space="0" w:color="000000"/>
-                <w:right w:val="none" w:sz="0" w:space="0" w:color="000000"/>
-              </w:pBdr>
-              <w:spacing w:after="100" w:before="100" w:line="240"/>
-              <w:ind w:left="100" w:right="100" w:firstLine="0" w:firstLineChars="0"/>
-              <w:rPr>
-                <w:rFonts w:ascii="Arial" w:hAnsi="Arial" w:eastAsia="Arial" w:cs="Arial"/>
-                <w:i w:val="false"/>
-                <w:b w:val="false"/>
-                <w:u w:val="none"/>
-                <w:sz w:val="18"/>
-                <w:szCs w:val="18"/>
-                <w:color w:val="000000"/>
-              </w:rPr>
-            </w:pPr>
-            <w:r>
-              <w:rPr>
-                <w:rFonts w:ascii="Arial" w:hAnsi="Arial" w:eastAsia="Arial" w:cs="Arial"/>
-                <w:i w:val="false"/>
-                <w:b w:val="false"/>
-                <w:u w:val="none"/>
-                <w:sz w:val="18"/>
-                <w:szCs w:val="18"/>
-                <w:color w:val="000000"/>
-              </w:rPr>
-              <w:t xml:space="preserve">23.20 [21.37, 26.30]</w:t>
+              <w:t xml:space="preserve">24.3 [22.0, 28.2]</w:t>
+            </w:r>
+          </w:p>
+        </w:tc>
+        <w:tc>
+          <w:tcPr>
+            <w:tcBorders>
+              <w:bottom w:val="single" w:sz="6" w:space="0" w:color="666666"/>
+              <w:top w:val="single" w:sz="6" w:space="0" w:color="666666"/>
+              <w:left w:val="none" w:sz="0" w:space="0" w:color="000000"/>
+              <w:right w:val="none" w:sz="0" w:space="0" w:color="000000"/>
+            </w:tcBorders>
+            <w:shd w:val="clear" w:color="auto" w:fill="FFFFFF"/>
+            <w:tcMar>
+              <w:top w:w="0" w:type="dxa"/>
+              <w:bottom w:w="0" w:type="dxa"/>
+              <w:left w:w="0" w:type="dxa"/>
+              <w:right w:w="0" w:type="dxa"/>
+            </w:tcMar>
+            <w:vAlign w:val="center"/>
+          </w:tcPr>
+          <w:p>
+            <w:pPr>
+              <w:pStyle w:val="Normal"/>
+              <w:jc w:val="left"/>
+              <w:pBdr>
+                <w:bottom w:val="none" w:sz="0" w:space="0" w:color="000000"/>
+                <w:top w:val="none" w:sz="0" w:space="0" w:color="000000"/>
+                <w:left w:val="none" w:sz="0" w:space="0" w:color="000000"/>
+                <w:right w:val="none" w:sz="0" w:space="0" w:color="000000"/>
+              </w:pBdr>
+              <w:spacing w:after="100" w:before="100" w:line="240"/>
+              <w:ind w:left="100" w:right="100" w:firstLine="0" w:firstLineChars="0"/>
+              <w:rPr>
+                <w:rFonts w:ascii="Arial" w:hAnsi="Arial" w:eastAsia="Arial" w:cs="Arial"/>
+                <w:i w:val="false"/>
+                <w:b w:val="false"/>
+                <w:u w:val="none"/>
+                <w:sz w:val="18"/>
+                <w:szCs w:val="18"/>
+                <w:color w:val="000000"/>
+              </w:rPr>
+            </w:pPr>
+            <w:r>
+              <w:rPr>
+                <w:rFonts w:ascii="Arial" w:hAnsi="Arial" w:eastAsia="Arial" w:cs="Arial"/>
+                <w:i w:val="false"/>
+                <w:b w:val="false"/>
+                <w:u w:val="none"/>
+                <w:sz w:val="18"/>
+                <w:szCs w:val="18"/>
+                <w:color w:val="000000"/>
+              </w:rPr>
+              <w:t xml:space="preserve">23.2 [21.4, 26.3]</w:t>
             </w:r>
           </w:p>
         </w:tc>
@@ -18104,7 +18104,7 @@
                 <w:szCs w:val="18"/>
                 <w:color w:val="000000"/>
               </w:rPr>
-              <w:t xml:space="preserve">3.02 (2.21)</w:t>
+              <w:t xml:space="preserve">3.0 (2.2)</w:t>
             </w:r>
           </w:p>
         </w:tc>
@@ -18322,7 +18322,7 @@
                 <w:szCs w:val="18"/>
                 <w:color w:val="000000"/>
               </w:rPr>
-              <w:t xml:space="preserve">4.83 (2.80)</w:t>
+              <w:t xml:space="preserve">4.8 (2.8)</w:t>
             </w:r>
           </w:p>
         </w:tc>
@@ -18540,7 +18540,7 @@
                 <w:szCs w:val="18"/>
                 <w:color w:val="000000"/>
               </w:rPr>
-              <w:t xml:space="preserve">2.93 (2.22)</w:t>
+              <w:t xml:space="preserve">2.9 (2.2)</w:t>
             </w:r>
           </w:p>
         </w:tc>
@@ -18758,7 +18758,7 @@
                 <w:szCs w:val="18"/>
                 <w:color w:val="000000"/>
               </w:rPr>
-              <w:t xml:space="preserve">5.22 (2.84)</w:t>
+              <w:t xml:space="preserve">5.2 (2.8)</w:t>
             </w:r>
           </w:p>
         </w:tc>
@@ -18976,7 +18976,7 @@
                 <w:szCs w:val="18"/>
                 <w:color w:val="000000"/>
               </w:rPr>
-              <w:t xml:space="preserve">2.08 (2.04)</w:t>
+              <w:t xml:space="preserve">2.1 (2.0)</w:t>
             </w:r>
           </w:p>
         </w:tc>
@@ -19194,7 +19194,7 @@
                 <w:szCs w:val="18"/>
                 <w:color w:val="000000"/>
               </w:rPr>
-              <w:t xml:space="preserve">3.09 (2.45)</w:t>
+              <w:t xml:space="preserve">3.1 (2.4)</w:t>
             </w:r>
           </w:p>
         </w:tc>
@@ -19412,7 +19412,7 @@
                 <w:szCs w:val="18"/>
                 <w:color w:val="000000"/>
               </w:rPr>
-              <w:t xml:space="preserve">2.03 (2.05)</w:t>
+              <w:t xml:space="preserve">2.0 (2.1)</w:t>
             </w:r>
           </w:p>
         </w:tc>
@@ -19630,7 +19630,7 @@
                 <w:szCs w:val="18"/>
                 <w:color w:val="000000"/>
               </w:rPr>
-              <w:t xml:space="preserve">3.09 (2.48)</w:t>
+              <w:t xml:space="preserve">3.1 (2.5)</w:t>
             </w:r>
           </w:p>
         </w:tc>
@@ -19848,7 +19848,7 @@
                 <w:szCs w:val="18"/>
                 <w:color w:val="000000"/>
               </w:rPr>
-              <w:t xml:space="preserve">2.02 (2.06)</w:t>
+              <w:t xml:space="preserve">2.0 (2.1)</w:t>
             </w:r>
           </w:p>
         </w:tc>
@@ -20066,7 +20066,7 @@
                 <w:szCs w:val="18"/>
                 <w:color w:val="000000"/>
               </w:rPr>
-              <w:t xml:space="preserve">3.66 (2.71)</w:t>
+              <w:t xml:space="preserve">3.7 (2.7)</w:t>
             </w:r>
           </w:p>
         </w:tc>
@@ -20284,7 +20284,7 @@
                 <w:szCs w:val="18"/>
                 <w:color w:val="000000"/>
               </w:rPr>
-              <w:t xml:space="preserve">3.08 (2.36)</w:t>
+              <w:t xml:space="preserve">3.1 (2.4)</w:t>
             </w:r>
           </w:p>
         </w:tc>
@@ -20502,7 +20502,7 @@
                 <w:szCs w:val="18"/>
                 <w:color w:val="000000"/>
               </w:rPr>
-              <w:t xml:space="preserve">4.76 (2.82)</w:t>
+              <w:t xml:space="preserve">4.8 (2.8)</w:t>
             </w:r>
           </w:p>
         </w:tc>
@@ -20720,7 +20720,7 @@
                 <w:szCs w:val="18"/>
                 <w:color w:val="000000"/>
               </w:rPr>
-              <w:t xml:space="preserve">3.26 (2.39)</w:t>
+              <w:t xml:space="preserve">3.3 (2.4)</w:t>
             </w:r>
           </w:p>
         </w:tc>
@@ -20938,7 +20938,7 @@
                 <w:szCs w:val="18"/>
                 <w:color w:val="000000"/>
               </w:rPr>
-              <w:t xml:space="preserve">5.30 (2.97)</w:t>
+              <w:t xml:space="preserve">5.3 (3.0)</w:t>
             </w:r>
           </w:p>
         </w:tc>
@@ -21156,7 +21156,7 @@
                 <w:szCs w:val="18"/>
                 <w:color w:val="000000"/>
               </w:rPr>
-              <w:t xml:space="preserve">2.04 (2.20)</w:t>
+              <w:t xml:space="preserve">2.0 (2.2)</w:t>
             </w:r>
           </w:p>
         </w:tc>
@@ -21374,7 +21374,7 @@
                 <w:szCs w:val="18"/>
                 <w:color w:val="000000"/>
               </w:rPr>
-              <w:t xml:space="preserve">2.95 (2.68)</w:t>
+              <w:t xml:space="preserve">2.9 (2.7)</w:t>
             </w:r>
           </w:p>
         </w:tc>
@@ -21592,7 +21592,7 @@
                 <w:szCs w:val="18"/>
                 <w:color w:val="000000"/>
               </w:rPr>
-              <w:t xml:space="preserve">2.00 (2.13)</w:t>
+              <w:t xml:space="preserve">2.0 (2.1)</w:t>
             </w:r>
           </w:p>
         </w:tc>
@@ -21810,7 +21810,7 @@
                 <w:szCs w:val="18"/>
                 <w:color w:val="000000"/>
               </w:rPr>
-              <w:t xml:space="preserve">2.99 (2.70)</w:t>
+              <w:t xml:space="preserve">3.0 (2.7)</w:t>
             </w:r>
           </w:p>
         </w:tc>
@@ -22028,7 +22028,7 @@
                 <w:szCs w:val="18"/>
                 <w:color w:val="000000"/>
               </w:rPr>
-              <w:t xml:space="preserve">1.92 (2.23)</w:t>
+              <w:t xml:space="preserve">1.9 (2.2)</w:t>
             </w:r>
           </w:p>
         </w:tc>
@@ -22246,7 +22246,7 @@
                 <w:szCs w:val="18"/>
                 <w:color w:val="000000"/>
               </w:rPr>
-              <w:t xml:space="preserve">3.21 (2.89)</w:t>
+              <w:t xml:space="preserve">3.2 (2.9)</w:t>
             </w:r>
           </w:p>
         </w:tc>
@@ -22411,7 +22411,7 @@
                 <w:szCs w:val="18"/>
                 <w:color w:val="000000"/>
               </w:rPr>
-              <w:t xml:space="preserve">3.49 (2.23)</w:t>
+              <w:t xml:space="preserve">3.5 (2.2)</w:t>
             </w:r>
           </w:p>
         </w:tc>
@@ -22629,7 +22629,7 @@
                 <w:szCs w:val="18"/>
                 <w:color w:val="000000"/>
               </w:rPr>
-              <w:t xml:space="preserve">5.58 (2.88)</w:t>
+              <w:t xml:space="preserve">5.6 (2.9)</w:t>
             </w:r>
           </w:p>
         </w:tc>
@@ -22847,7 +22847,7 @@
                 <w:szCs w:val="18"/>
                 <w:color w:val="000000"/>
               </w:rPr>
-              <w:t xml:space="preserve">3.74 (2.38)</w:t>
+              <w:t xml:space="preserve">3.7 (2.4)</w:t>
             </w:r>
           </w:p>
         </w:tc>
@@ -23065,7 +23065,7 @@
                 <w:szCs w:val="18"/>
                 <w:color w:val="000000"/>
               </w:rPr>
-              <w:t xml:space="preserve">5.89 (2.93)</w:t>
+              <w:t xml:space="preserve">5.9 (2.9)</w:t>
             </w:r>
           </w:p>
         </w:tc>
@@ -23283,7 +23283,7 @@
                 <w:szCs w:val="18"/>
                 <w:color w:val="000000"/>
               </w:rPr>
-              <w:t xml:space="preserve">0.25 (0.72)</w:t>
+              <w:t xml:space="preserve">0.2 (0.7)</w:t>
             </w:r>
           </w:p>
         </w:tc>
@@ -23501,7 +23501,7 @@
                 <w:szCs w:val="18"/>
                 <w:color w:val="000000"/>
               </w:rPr>
-              <w:t xml:space="preserve">0.30 (0.73)</w:t>
+              <w:t xml:space="preserve">0.3 (0.7)</w:t>
             </w:r>
           </w:p>
         </w:tc>
@@ -23719,7 +23719,7 @@
                 <w:szCs w:val="18"/>
                 <w:color w:val="000000"/>
               </w:rPr>
-              <w:t xml:space="preserve">0.25 (0.72)</w:t>
+              <w:t xml:space="preserve">0.2 (0.7)</w:t>
             </w:r>
           </w:p>
         </w:tc>
@@ -23937,7 +23937,7 @@
                 <w:szCs w:val="18"/>
                 <w:color w:val="000000"/>
               </w:rPr>
-              <w:t xml:space="preserve">0.40 (0.88)</w:t>
+              <w:t xml:space="preserve">0.4 (0.9)</w:t>
             </w:r>
           </w:p>
         </w:tc>
@@ -24155,60 +24155,60 @@
                 <w:szCs w:val="18"/>
                 <w:color w:val="000000"/>
               </w:rPr>
-              <w:t xml:space="preserve">4.31 (3.65)</w:t>
-            </w:r>
-          </w:p>
-        </w:tc>
-        <w:tc>
-          <w:tcPr>
-            <w:tcBorders>
-              <w:bottom w:val="single" w:sz="6" w:space="0" w:color="666666"/>
-              <w:top w:val="single" w:sz="6" w:space="0" w:color="666666"/>
-              <w:left w:val="none" w:sz="0" w:space="0" w:color="000000"/>
-              <w:right w:val="none" w:sz="0" w:space="0" w:color="000000"/>
-            </w:tcBorders>
-            <w:shd w:val="clear" w:color="auto" w:fill="FFFFFF"/>
-            <w:tcMar>
-              <w:top w:w="0" w:type="dxa"/>
-              <w:bottom w:w="0" w:type="dxa"/>
-              <w:left w:w="0" w:type="dxa"/>
-              <w:right w:w="0" w:type="dxa"/>
-            </w:tcMar>
-            <w:vAlign w:val="center"/>
-          </w:tcPr>
-          <w:p>
-            <w:pPr>
-              <w:pStyle w:val="Normal"/>
-              <w:jc w:val="left"/>
-              <w:pBdr>
-                <w:bottom w:val="none" w:sz="0" w:space="0" w:color="000000"/>
-                <w:top w:val="none" w:sz="0" w:space="0" w:color="000000"/>
-                <w:left w:val="none" w:sz="0" w:space="0" w:color="000000"/>
-                <w:right w:val="none" w:sz="0" w:space="0" w:color="000000"/>
-              </w:pBdr>
-              <w:spacing w:after="100" w:before="100" w:line="240"/>
-              <w:ind w:left="100" w:right="100" w:firstLine="0" w:firstLineChars="0"/>
-              <w:rPr>
-                <w:rFonts w:ascii="Arial" w:hAnsi="Arial" w:eastAsia="Arial" w:cs="Arial"/>
-                <w:i w:val="false"/>
-                <w:b w:val="false"/>
-                <w:u w:val="none"/>
-                <w:sz w:val="18"/>
-                <w:szCs w:val="18"/>
-                <w:color w:val="000000"/>
-              </w:rPr>
-            </w:pPr>
-            <w:r>
-              <w:rPr>
-                <w:rFonts w:ascii="Arial" w:hAnsi="Arial" w:eastAsia="Arial" w:cs="Arial"/>
-                <w:i w:val="false"/>
-                <w:b w:val="false"/>
-                <w:u w:val="none"/>
-                <w:sz w:val="18"/>
-                <w:szCs w:val="18"/>
-                <w:color w:val="000000"/>
-              </w:rPr>
-              <w:t xml:space="preserve">3.82 (2.84)</w:t>
+              <w:t xml:space="preserve">4.3 (3.7)</w:t>
+            </w:r>
+          </w:p>
+        </w:tc>
+        <w:tc>
+          <w:tcPr>
+            <w:tcBorders>
+              <w:bottom w:val="single" w:sz="6" w:space="0" w:color="666666"/>
+              <w:top w:val="single" w:sz="6" w:space="0" w:color="666666"/>
+              <w:left w:val="none" w:sz="0" w:space="0" w:color="000000"/>
+              <w:right w:val="none" w:sz="0" w:space="0" w:color="000000"/>
+            </w:tcBorders>
+            <w:shd w:val="clear" w:color="auto" w:fill="FFFFFF"/>
+            <w:tcMar>
+              <w:top w:w="0" w:type="dxa"/>
+              <w:bottom w:w="0" w:type="dxa"/>
+              <w:left w:w="0" w:type="dxa"/>
+              <w:right w:w="0" w:type="dxa"/>
+            </w:tcMar>
+            <w:vAlign w:val="center"/>
+          </w:tcPr>
+          <w:p>
+            <w:pPr>
+              <w:pStyle w:val="Normal"/>
+              <w:jc w:val="left"/>
+              <w:pBdr>
+                <w:bottom w:val="none" w:sz="0" w:space="0" w:color="000000"/>
+                <w:top w:val="none" w:sz="0" w:space="0" w:color="000000"/>
+                <w:left w:val="none" w:sz="0" w:space="0" w:color="000000"/>
+                <w:right w:val="none" w:sz="0" w:space="0" w:color="000000"/>
+              </w:pBdr>
+              <w:spacing w:after="100" w:before="100" w:line="240"/>
+              <w:ind w:left="100" w:right="100" w:firstLine="0" w:firstLineChars="0"/>
+              <w:rPr>
+                <w:rFonts w:ascii="Arial" w:hAnsi="Arial" w:eastAsia="Arial" w:cs="Arial"/>
+                <w:i w:val="false"/>
+                <w:b w:val="false"/>
+                <w:u w:val="none"/>
+                <w:sz w:val="18"/>
+                <w:szCs w:val="18"/>
+                <w:color w:val="000000"/>
+              </w:rPr>
+            </w:pPr>
+            <w:r>
+              <w:rPr>
+                <w:rFonts w:ascii="Arial" w:hAnsi="Arial" w:eastAsia="Arial" w:cs="Arial"/>
+                <w:i w:val="false"/>
+                <w:b w:val="false"/>
+                <w:u w:val="none"/>
+                <w:sz w:val="18"/>
+                <w:szCs w:val="18"/>
+                <w:color w:val="000000"/>
+              </w:rPr>
+              <w:t xml:space="preserve">3.8 (2.8)</w:t>
             </w:r>
           </w:p>
         </w:tc>
@@ -24373,60 +24373,60 @@
                 <w:szCs w:val="18"/>
                 <w:color w:val="000000"/>
               </w:rPr>
-              <w:t xml:space="preserve">47.20 (28.75)</w:t>
-            </w:r>
-          </w:p>
-        </w:tc>
-        <w:tc>
-          <w:tcPr>
-            <w:tcBorders>
-              <w:bottom w:val="single" w:sz="6" w:space="0" w:color="666666"/>
-              <w:top w:val="single" w:sz="6" w:space="0" w:color="666666"/>
-              <w:left w:val="none" w:sz="0" w:space="0" w:color="000000"/>
-              <w:right w:val="none" w:sz="0" w:space="0" w:color="000000"/>
-            </w:tcBorders>
-            <w:shd w:val="clear" w:color="auto" w:fill="FFFFFF"/>
-            <w:tcMar>
-              <w:top w:w="0" w:type="dxa"/>
-              <w:bottom w:w="0" w:type="dxa"/>
-              <w:left w:w="0" w:type="dxa"/>
-              <w:right w:w="0" w:type="dxa"/>
-            </w:tcMar>
-            <w:vAlign w:val="center"/>
-          </w:tcPr>
-          <w:p>
-            <w:pPr>
-              <w:pStyle w:val="Normal"/>
-              <w:jc w:val="left"/>
-              <w:pBdr>
-                <w:bottom w:val="none" w:sz="0" w:space="0" w:color="000000"/>
-                <w:top w:val="none" w:sz="0" w:space="0" w:color="000000"/>
-                <w:left w:val="none" w:sz="0" w:space="0" w:color="000000"/>
-                <w:right w:val="none" w:sz="0" w:space="0" w:color="000000"/>
-              </w:pBdr>
-              <w:spacing w:after="100" w:before="100" w:line="240"/>
-              <w:ind w:left="100" w:right="100" w:firstLine="0" w:firstLineChars="0"/>
-              <w:rPr>
-                <w:rFonts w:ascii="Arial" w:hAnsi="Arial" w:eastAsia="Arial" w:cs="Arial"/>
-                <w:i w:val="false"/>
-                <w:b w:val="false"/>
-                <w:u w:val="none"/>
-                <w:sz w:val="18"/>
-                <w:szCs w:val="18"/>
-                <w:color w:val="000000"/>
-              </w:rPr>
-            </w:pPr>
-            <w:r>
-              <w:rPr>
-                <w:rFonts w:ascii="Arial" w:hAnsi="Arial" w:eastAsia="Arial" w:cs="Arial"/>
-                <w:i w:val="false"/>
-                <w:b w:val="false"/>
-                <w:u w:val="none"/>
-                <w:sz w:val="18"/>
-                <w:szCs w:val="18"/>
-                <w:color w:val="000000"/>
-              </w:rPr>
-              <w:t xml:space="preserve">49.27 (30.90)</w:t>
+              <w:t xml:space="preserve">47.2 (28.8)</w:t>
+            </w:r>
+          </w:p>
+        </w:tc>
+        <w:tc>
+          <w:tcPr>
+            <w:tcBorders>
+              <w:bottom w:val="single" w:sz="6" w:space="0" w:color="666666"/>
+              <w:top w:val="single" w:sz="6" w:space="0" w:color="666666"/>
+              <w:left w:val="none" w:sz="0" w:space="0" w:color="000000"/>
+              <w:right w:val="none" w:sz="0" w:space="0" w:color="000000"/>
+            </w:tcBorders>
+            <w:shd w:val="clear" w:color="auto" w:fill="FFFFFF"/>
+            <w:tcMar>
+              <w:top w:w="0" w:type="dxa"/>
+              <w:bottom w:w="0" w:type="dxa"/>
+              <w:left w:w="0" w:type="dxa"/>
+              <w:right w:w="0" w:type="dxa"/>
+            </w:tcMar>
+            <w:vAlign w:val="center"/>
+          </w:tcPr>
+          <w:p>
+            <w:pPr>
+              <w:pStyle w:val="Normal"/>
+              <w:jc w:val="left"/>
+              <w:pBdr>
+                <w:bottom w:val="none" w:sz="0" w:space="0" w:color="000000"/>
+                <w:top w:val="none" w:sz="0" w:space="0" w:color="000000"/>
+                <w:left w:val="none" w:sz="0" w:space="0" w:color="000000"/>
+                <w:right w:val="none" w:sz="0" w:space="0" w:color="000000"/>
+              </w:pBdr>
+              <w:spacing w:after="100" w:before="100" w:line="240"/>
+              <w:ind w:left="100" w:right="100" w:firstLine="0" w:firstLineChars="0"/>
+              <w:rPr>
+                <w:rFonts w:ascii="Arial" w:hAnsi="Arial" w:eastAsia="Arial" w:cs="Arial"/>
+                <w:i w:val="false"/>
+                <w:b w:val="false"/>
+                <w:u w:val="none"/>
+                <w:sz w:val="18"/>
+                <w:szCs w:val="18"/>
+                <w:color w:val="000000"/>
+              </w:rPr>
+            </w:pPr>
+            <w:r>
+              <w:rPr>
+                <w:rFonts w:ascii="Arial" w:hAnsi="Arial" w:eastAsia="Arial" w:cs="Arial"/>
+                <w:i w:val="false"/>
+                <w:b w:val="false"/>
+                <w:u w:val="none"/>
+                <w:sz w:val="18"/>
+                <w:szCs w:val="18"/>
+                <w:color w:val="000000"/>
+              </w:rPr>
+              <w:t xml:space="preserve">49.3 (30.9)</w:t>
             </w:r>
           </w:p>
         </w:tc>
@@ -24591,60 +24591,60 @@
                 <w:szCs w:val="18"/>
                 <w:color w:val="000000"/>
               </w:rPr>
-              <w:t xml:space="preserve">50.70 (28.13)</w:t>
-            </w:r>
-          </w:p>
-        </w:tc>
-        <w:tc>
-          <w:tcPr>
-            <w:tcBorders>
-              <w:bottom w:val="single" w:sz="6" w:space="0" w:color="666666"/>
-              <w:top w:val="single" w:sz="6" w:space="0" w:color="666666"/>
-              <w:left w:val="none" w:sz="0" w:space="0" w:color="000000"/>
-              <w:right w:val="none" w:sz="0" w:space="0" w:color="000000"/>
-            </w:tcBorders>
-            <w:shd w:val="clear" w:color="auto" w:fill="FFFFFF"/>
-            <w:tcMar>
-              <w:top w:w="0" w:type="dxa"/>
-              <w:bottom w:w="0" w:type="dxa"/>
-              <w:left w:w="0" w:type="dxa"/>
-              <w:right w:w="0" w:type="dxa"/>
-            </w:tcMar>
-            <w:vAlign w:val="center"/>
-          </w:tcPr>
-          <w:p>
-            <w:pPr>
-              <w:pStyle w:val="Normal"/>
-              <w:jc w:val="left"/>
-              <w:pBdr>
-                <w:bottom w:val="none" w:sz="0" w:space="0" w:color="000000"/>
-                <w:top w:val="none" w:sz="0" w:space="0" w:color="000000"/>
-                <w:left w:val="none" w:sz="0" w:space="0" w:color="000000"/>
-                <w:right w:val="none" w:sz="0" w:space="0" w:color="000000"/>
-              </w:pBdr>
-              <w:spacing w:after="100" w:before="100" w:line="240"/>
-              <w:ind w:left="100" w:right="100" w:firstLine="0" w:firstLineChars="0"/>
-              <w:rPr>
-                <w:rFonts w:ascii="Arial" w:hAnsi="Arial" w:eastAsia="Arial" w:cs="Arial"/>
-                <w:i w:val="false"/>
-                <w:b w:val="false"/>
-                <w:u w:val="none"/>
-                <w:sz w:val="18"/>
-                <w:szCs w:val="18"/>
-                <w:color w:val="000000"/>
-              </w:rPr>
-            </w:pPr>
-            <w:r>
-              <w:rPr>
-                <w:rFonts w:ascii="Arial" w:hAnsi="Arial" w:eastAsia="Arial" w:cs="Arial"/>
-                <w:i w:val="false"/>
-                <w:b w:val="false"/>
-                <w:u w:val="none"/>
-                <w:sz w:val="18"/>
-                <w:szCs w:val="18"/>
-                <w:color w:val="000000"/>
-              </w:rPr>
-              <w:t xml:space="preserve">47.55 (30.83)</w:t>
+              <w:t xml:space="preserve">50.7 (28.1)</w:t>
+            </w:r>
+          </w:p>
+        </w:tc>
+        <w:tc>
+          <w:tcPr>
+            <w:tcBorders>
+              <w:bottom w:val="single" w:sz="6" w:space="0" w:color="666666"/>
+              <w:top w:val="single" w:sz="6" w:space="0" w:color="666666"/>
+              <w:left w:val="none" w:sz="0" w:space="0" w:color="000000"/>
+              <w:right w:val="none" w:sz="0" w:space="0" w:color="000000"/>
+            </w:tcBorders>
+            <w:shd w:val="clear" w:color="auto" w:fill="FFFFFF"/>
+            <w:tcMar>
+              <w:top w:w="0" w:type="dxa"/>
+              <w:bottom w:w="0" w:type="dxa"/>
+              <w:left w:w="0" w:type="dxa"/>
+              <w:right w:w="0" w:type="dxa"/>
+            </w:tcMar>
+            <w:vAlign w:val="center"/>
+          </w:tcPr>
+          <w:p>
+            <w:pPr>
+              <w:pStyle w:val="Normal"/>
+              <w:jc w:val="left"/>
+              <w:pBdr>
+                <w:bottom w:val="none" w:sz="0" w:space="0" w:color="000000"/>
+                <w:top w:val="none" w:sz="0" w:space="0" w:color="000000"/>
+                <w:left w:val="none" w:sz="0" w:space="0" w:color="000000"/>
+                <w:right w:val="none" w:sz="0" w:space="0" w:color="000000"/>
+              </w:pBdr>
+              <w:spacing w:after="100" w:before="100" w:line="240"/>
+              <w:ind w:left="100" w:right="100" w:firstLine="0" w:firstLineChars="0"/>
+              <w:rPr>
+                <w:rFonts w:ascii="Arial" w:hAnsi="Arial" w:eastAsia="Arial" w:cs="Arial"/>
+                <w:i w:val="false"/>
+                <w:b w:val="false"/>
+                <w:u w:val="none"/>
+                <w:sz w:val="18"/>
+                <w:szCs w:val="18"/>
+                <w:color w:val="000000"/>
+              </w:rPr>
+            </w:pPr>
+            <w:r>
+              <w:rPr>
+                <w:rFonts w:ascii="Arial" w:hAnsi="Arial" w:eastAsia="Arial" w:cs="Arial"/>
+                <w:i w:val="false"/>
+                <w:b w:val="false"/>
+                <w:u w:val="none"/>
+                <w:sz w:val="18"/>
+                <w:szCs w:val="18"/>
+                <w:color w:val="000000"/>
+              </w:rPr>
+              <w:t xml:space="preserve">47.5 (30.8)</w:t>
             </w:r>
           </w:p>
         </w:tc>
@@ -24809,60 +24809,60 @@
                 <w:szCs w:val="18"/>
                 <w:color w:val="000000"/>
               </w:rPr>
-              <w:t xml:space="preserve">53.66 (25.94)</w:t>
-            </w:r>
-          </w:p>
-        </w:tc>
-        <w:tc>
-          <w:tcPr>
-            <w:tcBorders>
-              <w:bottom w:val="single" w:sz="6" w:space="0" w:color="666666"/>
-              <w:top w:val="single" w:sz="6" w:space="0" w:color="666666"/>
-              <w:left w:val="none" w:sz="0" w:space="0" w:color="000000"/>
-              <w:right w:val="none" w:sz="0" w:space="0" w:color="000000"/>
-            </w:tcBorders>
-            <w:shd w:val="clear" w:color="auto" w:fill="FFFFFF"/>
-            <w:tcMar>
-              <w:top w:w="0" w:type="dxa"/>
-              <w:bottom w:w="0" w:type="dxa"/>
-              <w:left w:w="0" w:type="dxa"/>
-              <w:right w:w="0" w:type="dxa"/>
-            </w:tcMar>
-            <w:vAlign w:val="center"/>
-          </w:tcPr>
-          <w:p>
-            <w:pPr>
-              <w:pStyle w:val="Normal"/>
-              <w:jc w:val="left"/>
-              <w:pBdr>
-                <w:bottom w:val="none" w:sz="0" w:space="0" w:color="000000"/>
-                <w:top w:val="none" w:sz="0" w:space="0" w:color="000000"/>
-                <w:left w:val="none" w:sz="0" w:space="0" w:color="000000"/>
-                <w:right w:val="none" w:sz="0" w:space="0" w:color="000000"/>
-              </w:pBdr>
-              <w:spacing w:after="100" w:before="100" w:line="240"/>
-              <w:ind w:left="100" w:right="100" w:firstLine="0" w:firstLineChars="0"/>
-              <w:rPr>
-                <w:rFonts w:ascii="Arial" w:hAnsi="Arial" w:eastAsia="Arial" w:cs="Arial"/>
-                <w:i w:val="false"/>
-                <w:b w:val="false"/>
-                <w:u w:val="none"/>
-                <w:sz w:val="18"/>
-                <w:szCs w:val="18"/>
-                <w:color w:val="000000"/>
-              </w:rPr>
-            </w:pPr>
-            <w:r>
-              <w:rPr>
-                <w:rFonts w:ascii="Arial" w:hAnsi="Arial" w:eastAsia="Arial" w:cs="Arial"/>
-                <w:i w:val="false"/>
-                <w:b w:val="false"/>
-                <w:u w:val="none"/>
-                <w:sz w:val="18"/>
-                <w:szCs w:val="18"/>
-                <w:color w:val="000000"/>
-              </w:rPr>
-              <w:t xml:space="preserve">52.11 (28.15)</w:t>
+              <w:t xml:space="preserve">53.7 (25.9)</w:t>
+            </w:r>
+          </w:p>
+        </w:tc>
+        <w:tc>
+          <w:tcPr>
+            <w:tcBorders>
+              <w:bottom w:val="single" w:sz="6" w:space="0" w:color="666666"/>
+              <w:top w:val="single" w:sz="6" w:space="0" w:color="666666"/>
+              <w:left w:val="none" w:sz="0" w:space="0" w:color="000000"/>
+              <w:right w:val="none" w:sz="0" w:space="0" w:color="000000"/>
+            </w:tcBorders>
+            <w:shd w:val="clear" w:color="auto" w:fill="FFFFFF"/>
+            <w:tcMar>
+              <w:top w:w="0" w:type="dxa"/>
+              <w:bottom w:w="0" w:type="dxa"/>
+              <w:left w:w="0" w:type="dxa"/>
+              <w:right w:w="0" w:type="dxa"/>
+            </w:tcMar>
+            <w:vAlign w:val="center"/>
+          </w:tcPr>
+          <w:p>
+            <w:pPr>
+              <w:pStyle w:val="Normal"/>
+              <w:jc w:val="left"/>
+              <w:pBdr>
+                <w:bottom w:val="none" w:sz="0" w:space="0" w:color="000000"/>
+                <w:top w:val="none" w:sz="0" w:space="0" w:color="000000"/>
+                <w:left w:val="none" w:sz="0" w:space="0" w:color="000000"/>
+                <w:right w:val="none" w:sz="0" w:space="0" w:color="000000"/>
+              </w:pBdr>
+              <w:spacing w:after="100" w:before="100" w:line="240"/>
+              <w:ind w:left="100" w:right="100" w:firstLine="0" w:firstLineChars="0"/>
+              <w:rPr>
+                <w:rFonts w:ascii="Arial" w:hAnsi="Arial" w:eastAsia="Arial" w:cs="Arial"/>
+                <w:i w:val="false"/>
+                <w:b w:val="false"/>
+                <w:u w:val="none"/>
+                <w:sz w:val="18"/>
+                <w:szCs w:val="18"/>
+                <w:color w:val="000000"/>
+              </w:rPr>
+            </w:pPr>
+            <w:r>
+              <w:rPr>
+                <w:rFonts w:ascii="Arial" w:hAnsi="Arial" w:eastAsia="Arial" w:cs="Arial"/>
+                <w:i w:val="false"/>
+                <w:b w:val="false"/>
+                <w:u w:val="none"/>
+                <w:sz w:val="18"/>
+                <w:szCs w:val="18"/>
+                <w:color w:val="000000"/>
+              </w:rPr>
+              <w:t xml:space="preserve">52.1 (28.1)</w:t>
             </w:r>
           </w:p>
         </w:tc>
@@ -25027,60 +25027,60 @@
                 <w:szCs w:val="18"/>
                 <w:color w:val="000000"/>
               </w:rPr>
-              <w:t xml:space="preserve">27.78 (27.42)</w:t>
-            </w:r>
-          </w:p>
-        </w:tc>
-        <w:tc>
-          <w:tcPr>
-            <w:tcBorders>
-              <w:bottom w:val="single" w:sz="6" w:space="0" w:color="666666"/>
-              <w:top w:val="single" w:sz="6" w:space="0" w:color="666666"/>
-              <w:left w:val="none" w:sz="0" w:space="0" w:color="000000"/>
-              <w:right w:val="none" w:sz="0" w:space="0" w:color="000000"/>
-            </w:tcBorders>
-            <w:shd w:val="clear" w:color="auto" w:fill="FFFFFF"/>
-            <w:tcMar>
-              <w:top w:w="0" w:type="dxa"/>
-              <w:bottom w:w="0" w:type="dxa"/>
-              <w:left w:w="0" w:type="dxa"/>
-              <w:right w:w="0" w:type="dxa"/>
-            </w:tcMar>
-            <w:vAlign w:val="center"/>
-          </w:tcPr>
-          <w:p>
-            <w:pPr>
-              <w:pStyle w:val="Normal"/>
-              <w:jc w:val="left"/>
-              <w:pBdr>
-                <w:bottom w:val="none" w:sz="0" w:space="0" w:color="000000"/>
-                <w:top w:val="none" w:sz="0" w:space="0" w:color="000000"/>
-                <w:left w:val="none" w:sz="0" w:space="0" w:color="000000"/>
-                <w:right w:val="none" w:sz="0" w:space="0" w:color="000000"/>
-              </w:pBdr>
-              <w:spacing w:after="100" w:before="100" w:line="240"/>
-              <w:ind w:left="100" w:right="100" w:firstLine="0" w:firstLineChars="0"/>
-              <w:rPr>
-                <w:rFonts w:ascii="Arial" w:hAnsi="Arial" w:eastAsia="Arial" w:cs="Arial"/>
-                <w:i w:val="false"/>
-                <w:b w:val="false"/>
-                <w:u w:val="none"/>
-                <w:sz w:val="18"/>
-                <w:szCs w:val="18"/>
-                <w:color w:val="000000"/>
-              </w:rPr>
-            </w:pPr>
-            <w:r>
-              <w:rPr>
-                <w:rFonts w:ascii="Arial" w:hAnsi="Arial" w:eastAsia="Arial" w:cs="Arial"/>
-                <w:i w:val="false"/>
-                <w:b w:val="false"/>
-                <w:u w:val="none"/>
-                <w:sz w:val="18"/>
-                <w:szCs w:val="18"/>
-                <w:color w:val="000000"/>
-              </w:rPr>
-              <w:t xml:space="preserve">18.41 (24.24)</w:t>
+              <w:t xml:space="preserve">27.8 (27.4)</w:t>
+            </w:r>
+          </w:p>
+        </w:tc>
+        <w:tc>
+          <w:tcPr>
+            <w:tcBorders>
+              <w:bottom w:val="single" w:sz="6" w:space="0" w:color="666666"/>
+              <w:top w:val="single" w:sz="6" w:space="0" w:color="666666"/>
+              <w:left w:val="none" w:sz="0" w:space="0" w:color="000000"/>
+              <w:right w:val="none" w:sz="0" w:space="0" w:color="000000"/>
+            </w:tcBorders>
+            <w:shd w:val="clear" w:color="auto" w:fill="FFFFFF"/>
+            <w:tcMar>
+              <w:top w:w="0" w:type="dxa"/>
+              <w:bottom w:w="0" w:type="dxa"/>
+              <w:left w:w="0" w:type="dxa"/>
+              <w:right w:w="0" w:type="dxa"/>
+            </w:tcMar>
+            <w:vAlign w:val="center"/>
+          </w:tcPr>
+          <w:p>
+            <w:pPr>
+              <w:pStyle w:val="Normal"/>
+              <w:jc w:val="left"/>
+              <w:pBdr>
+                <w:bottom w:val="none" w:sz="0" w:space="0" w:color="000000"/>
+                <w:top w:val="none" w:sz="0" w:space="0" w:color="000000"/>
+                <w:left w:val="none" w:sz="0" w:space="0" w:color="000000"/>
+                <w:right w:val="none" w:sz="0" w:space="0" w:color="000000"/>
+              </w:pBdr>
+              <w:spacing w:after="100" w:before="100" w:line="240"/>
+              <w:ind w:left="100" w:right="100" w:firstLine="0" w:firstLineChars="0"/>
+              <w:rPr>
+                <w:rFonts w:ascii="Arial" w:hAnsi="Arial" w:eastAsia="Arial" w:cs="Arial"/>
+                <w:i w:val="false"/>
+                <w:b w:val="false"/>
+                <w:u w:val="none"/>
+                <w:sz w:val="18"/>
+                <w:szCs w:val="18"/>
+                <w:color w:val="000000"/>
+              </w:rPr>
+            </w:pPr>
+            <w:r>
+              <w:rPr>
+                <w:rFonts w:ascii="Arial" w:hAnsi="Arial" w:eastAsia="Arial" w:cs="Arial"/>
+                <w:i w:val="false"/>
+                <w:b w:val="false"/>
+                <w:u w:val="none"/>
+                <w:sz w:val="18"/>
+                <w:szCs w:val="18"/>
+                <w:color w:val="000000"/>
+              </w:rPr>
+              <w:t xml:space="preserve">18.4 (24.2)</w:t>
             </w:r>
           </w:p>
         </w:tc>
@@ -25093,6 +25093,878 @@
         <w:tc>
           <w:tcPr>
             <w:tcBorders>
+              <w:bottom w:val="single" w:sz="6" w:space="0" w:color="666666"/>
+              <w:top w:val="single" w:sz="6" w:space="0" w:color="666666"/>
+              <w:left w:val="none" w:sz="0" w:space="0" w:color="000000"/>
+              <w:right w:val="none" w:sz="0" w:space="0" w:color="000000"/>
+            </w:tcBorders>
+            <w:shd w:val="clear" w:color="auto" w:fill="FFFFFF"/>
+            <w:tcMar>
+              <w:top w:w="0" w:type="dxa"/>
+              <w:bottom w:w="0" w:type="dxa"/>
+              <w:left w:w="0" w:type="dxa"/>
+              <w:right w:w="0" w:type="dxa"/>
+            </w:tcMar>
+            <w:vAlign w:val="center"/>
+          </w:tcPr>
+          <w:p>
+            <w:pPr>
+              <w:pStyle w:val="Normal"/>
+              <w:jc w:val="left"/>
+              <w:pBdr>
+                <w:bottom w:val="none" w:sz="0" w:space="0" w:color="000000"/>
+                <w:top w:val="none" w:sz="0" w:space="0" w:color="000000"/>
+                <w:left w:val="none" w:sz="0" w:space="0" w:color="000000"/>
+                <w:right w:val="none" w:sz="0" w:space="0" w:color="000000"/>
+              </w:pBdr>
+              <w:spacing w:after="100" w:before="100" w:line="240"/>
+              <w:ind w:left="100" w:right="100" w:firstLine="0" w:firstLineChars="0"/>
+              <w:rPr>
+                <w:rFonts w:ascii="Arial" w:hAnsi="Arial" w:eastAsia="Arial" w:cs="Arial"/>
+                <w:i w:val="false"/>
+                <w:b w:val="false"/>
+                <w:u w:val="none"/>
+                <w:sz w:val="18"/>
+                <w:szCs w:val="18"/>
+                <w:color w:val="000000"/>
+              </w:rPr>
+            </w:pPr>
+            <w:r>
+              <w:rPr>
+                <w:rFonts w:ascii="Arial" w:hAnsi="Arial" w:eastAsia="Arial" w:cs="Arial"/>
+                <w:i w:val="false"/>
+                <w:b w:val="false"/>
+                <w:u w:val="none"/>
+                <w:sz w:val="18"/>
+                <w:szCs w:val="18"/>
+                <w:color w:val="000000"/>
+              </w:rPr>
+              <w:t xml:space="preserve">Worst.menstrual.pain.last.12.months..mean..SD..</w:t>
+            </w:r>
+          </w:p>
+        </w:tc>
+        <w:tc>
+          <w:tcPr>
+            <w:tcBorders>
+              <w:bottom w:val="single" w:sz="6" w:space="0" w:color="666666"/>
+              <w:top w:val="single" w:sz="6" w:space="0" w:color="666666"/>
+              <w:left w:val="none" w:sz="0" w:space="0" w:color="000000"/>
+              <w:right w:val="none" w:sz="0" w:space="0" w:color="000000"/>
+            </w:tcBorders>
+            <w:shd w:val="clear" w:color="auto" w:fill="FFFFFF"/>
+            <w:tcMar>
+              <w:top w:w="0" w:type="dxa"/>
+              <w:bottom w:w="0" w:type="dxa"/>
+              <w:left w:w="0" w:type="dxa"/>
+              <w:right w:w="0" w:type="dxa"/>
+            </w:tcMar>
+            <w:vAlign w:val="center"/>
+          </w:tcPr>
+          <w:p>
+            <w:pPr>
+              <w:pStyle w:val="Normal"/>
+              <w:jc w:val="left"/>
+              <w:pBdr>
+                <w:bottom w:val="none" w:sz="0" w:space="0" w:color="000000"/>
+                <w:top w:val="none" w:sz="0" w:space="0" w:color="000000"/>
+                <w:left w:val="none" w:sz="0" w:space="0" w:color="000000"/>
+                <w:right w:val="none" w:sz="0" w:space="0" w:color="000000"/>
+              </w:pBdr>
+              <w:spacing w:after="100" w:before="100" w:line="240"/>
+              <w:ind w:left="100" w:right="100" w:firstLine="0" w:firstLineChars="0"/>
+              <w:rPr>
+                <w:rFonts w:ascii="Arial" w:hAnsi="Arial" w:eastAsia="Arial" w:cs="Arial"/>
+                <w:i w:val="false"/>
+                <w:b w:val="false"/>
+                <w:u w:val="none"/>
+                <w:sz w:val="18"/>
+                <w:szCs w:val="18"/>
+                <w:color w:val="000000"/>
+              </w:rPr>
+            </w:pPr>
+            <w:r>
+              <w:rPr>
+                <w:rFonts w:ascii="Arial" w:hAnsi="Arial" w:eastAsia="Arial" w:cs="Arial"/>
+                <w:i w:val="false"/>
+                <w:b w:val="false"/>
+                <w:u w:val="none"/>
+                <w:sz w:val="18"/>
+                <w:szCs w:val="18"/>
+                <w:color w:val="000000"/>
+              </w:rPr>
+              <w:t xml:space="preserve"/>
+            </w:r>
+          </w:p>
+        </w:tc>
+        <w:tc>
+          <w:tcPr>
+            <w:tcBorders>
+              <w:bottom w:val="single" w:sz="6" w:space="0" w:color="666666"/>
+              <w:top w:val="single" w:sz="6" w:space="0" w:color="666666"/>
+              <w:left w:val="none" w:sz="0" w:space="0" w:color="000000"/>
+              <w:right w:val="none" w:sz="0" w:space="0" w:color="000000"/>
+            </w:tcBorders>
+            <w:shd w:val="clear" w:color="auto" w:fill="FFFFFF"/>
+            <w:tcMar>
+              <w:top w:w="0" w:type="dxa"/>
+              <w:bottom w:w="0" w:type="dxa"/>
+              <w:left w:w="0" w:type="dxa"/>
+              <w:right w:w="0" w:type="dxa"/>
+            </w:tcMar>
+            <w:vAlign w:val="center"/>
+          </w:tcPr>
+          <w:p>
+            <w:pPr>
+              <w:pStyle w:val="Normal"/>
+              <w:jc w:val="left"/>
+              <w:pBdr>
+                <w:bottom w:val="none" w:sz="0" w:space="0" w:color="000000"/>
+                <w:top w:val="none" w:sz="0" w:space="0" w:color="000000"/>
+                <w:left w:val="none" w:sz="0" w:space="0" w:color="000000"/>
+                <w:right w:val="none" w:sz="0" w:space="0" w:color="000000"/>
+              </w:pBdr>
+              <w:spacing w:after="100" w:before="100" w:line="240"/>
+              <w:ind w:left="100" w:right="100" w:firstLine="0" w:firstLineChars="0"/>
+              <w:rPr>
+                <w:rFonts w:ascii="Arial" w:hAnsi="Arial" w:eastAsia="Arial" w:cs="Arial"/>
+                <w:i w:val="false"/>
+                <w:b w:val="false"/>
+                <w:u w:val="none"/>
+                <w:sz w:val="18"/>
+                <w:szCs w:val="18"/>
+                <w:color w:val="000000"/>
+              </w:rPr>
+            </w:pPr>
+            <w:r>
+              <w:rPr>
+                <w:rFonts w:ascii="Arial" w:hAnsi="Arial" w:eastAsia="Arial" w:cs="Arial"/>
+                <w:i w:val="false"/>
+                <w:b w:val="false"/>
+                <w:u w:val="none"/>
+                <w:sz w:val="18"/>
+                <w:szCs w:val="18"/>
+                <w:color w:val="000000"/>
+              </w:rPr>
+              <w:t xml:space="preserve">NaN (NA)</w:t>
+            </w:r>
+          </w:p>
+        </w:tc>
+        <w:tc>
+          <w:tcPr>
+            <w:tcBorders>
+              <w:bottom w:val="single" w:sz="6" w:space="0" w:color="666666"/>
+              <w:top w:val="single" w:sz="6" w:space="0" w:color="666666"/>
+              <w:left w:val="none" w:sz="0" w:space="0" w:color="000000"/>
+              <w:right w:val="none" w:sz="0" w:space="0" w:color="000000"/>
+            </w:tcBorders>
+            <w:shd w:val="clear" w:color="auto" w:fill="FFFFFF"/>
+            <w:tcMar>
+              <w:top w:w="0" w:type="dxa"/>
+              <w:bottom w:w="0" w:type="dxa"/>
+              <w:left w:w="0" w:type="dxa"/>
+              <w:right w:w="0" w:type="dxa"/>
+            </w:tcMar>
+            <w:vAlign w:val="center"/>
+          </w:tcPr>
+          <w:p>
+            <w:pPr>
+              <w:pStyle w:val="Normal"/>
+              <w:jc w:val="left"/>
+              <w:pBdr>
+                <w:bottom w:val="none" w:sz="0" w:space="0" w:color="000000"/>
+                <w:top w:val="none" w:sz="0" w:space="0" w:color="000000"/>
+                <w:left w:val="none" w:sz="0" w:space="0" w:color="000000"/>
+                <w:right w:val="none" w:sz="0" w:space="0" w:color="000000"/>
+              </w:pBdr>
+              <w:spacing w:after="100" w:before="100" w:line="240"/>
+              <w:ind w:left="100" w:right="100" w:firstLine="0" w:firstLineChars="0"/>
+              <w:rPr>
+                <w:rFonts w:ascii="Arial" w:hAnsi="Arial" w:eastAsia="Arial" w:cs="Arial"/>
+                <w:i w:val="false"/>
+                <w:b w:val="false"/>
+                <w:u w:val="none"/>
+                <w:sz w:val="18"/>
+                <w:szCs w:val="18"/>
+                <w:color w:val="000000"/>
+              </w:rPr>
+            </w:pPr>
+            <w:r>
+              <w:rPr>
+                <w:rFonts w:ascii="Arial" w:hAnsi="Arial" w:eastAsia="Arial" w:cs="Arial"/>
+                <w:i w:val="false"/>
+                <w:b w:val="false"/>
+                <w:u w:val="none"/>
+                <w:sz w:val="18"/>
+                <w:szCs w:val="18"/>
+                <w:color w:val="000000"/>
+              </w:rPr>
+              <w:t xml:space="preserve">6.9 (2.7)</w:t>
+            </w:r>
+          </w:p>
+        </w:tc>
+      </w:tr>
+      <w:tr>
+        <w:trPr>
+          <w:trHeight w:val="360" w:hRule="auto"/>
+        </w:trPr>
+        body116
+        <w:tc>
+          <w:tcPr>
+            <w:tcBorders>
+              <w:bottom w:val="single" w:sz="6" w:space="0" w:color="666666"/>
+              <w:top w:val="single" w:sz="6" w:space="0" w:color="666666"/>
+              <w:left w:val="none" w:sz="0" w:space="0" w:color="000000"/>
+              <w:right w:val="none" w:sz="0" w:space="0" w:color="000000"/>
+            </w:tcBorders>
+            <w:shd w:val="clear" w:color="auto" w:fill="FFFFFF"/>
+            <w:tcMar>
+              <w:top w:w="0" w:type="dxa"/>
+              <w:bottom w:w="0" w:type="dxa"/>
+              <w:left w:w="0" w:type="dxa"/>
+              <w:right w:w="0" w:type="dxa"/>
+            </w:tcMar>
+            <w:vAlign w:val="center"/>
+          </w:tcPr>
+          <w:p>
+            <w:pPr>
+              <w:pStyle w:val="Normal"/>
+              <w:jc w:val="left"/>
+              <w:pBdr>
+                <w:bottom w:val="none" w:sz="0" w:space="0" w:color="000000"/>
+                <w:top w:val="none" w:sz="0" w:space="0" w:color="000000"/>
+                <w:left w:val="none" w:sz="0" w:space="0" w:color="000000"/>
+                <w:right w:val="none" w:sz="0" w:space="0" w:color="000000"/>
+              </w:pBdr>
+              <w:spacing w:after="100" w:before="100" w:line="240"/>
+              <w:ind w:left="100" w:right="100" w:firstLine="0" w:firstLineChars="0"/>
+              <w:rPr>
+                <w:rFonts w:ascii="Arial" w:hAnsi="Arial" w:eastAsia="Arial" w:cs="Arial"/>
+                <w:i w:val="false"/>
+                <w:b w:val="false"/>
+                <w:u w:val="none"/>
+                <w:sz w:val="18"/>
+                <w:szCs w:val="18"/>
+                <w:color w:val="000000"/>
+              </w:rPr>
+            </w:pPr>
+            <w:r>
+              <w:rPr>
+                <w:rFonts w:ascii="Arial" w:hAnsi="Arial" w:eastAsia="Arial" w:cs="Arial"/>
+                <w:i w:val="false"/>
+                <w:b w:val="false"/>
+                <w:u w:val="none"/>
+                <w:sz w:val="18"/>
+                <w:szCs w:val="18"/>
+                <w:color w:val="000000"/>
+              </w:rPr>
+              <w:t xml:space="preserve">t1group....</w:t>
+            </w:r>
+          </w:p>
+        </w:tc>
+        <w:tc>
+          <w:tcPr>
+            <w:tcBorders>
+              <w:bottom w:val="single" w:sz="6" w:space="0" w:color="666666"/>
+              <w:top w:val="single" w:sz="6" w:space="0" w:color="666666"/>
+              <w:left w:val="none" w:sz="0" w:space="0" w:color="000000"/>
+              <w:right w:val="none" w:sz="0" w:space="0" w:color="000000"/>
+            </w:tcBorders>
+            <w:shd w:val="clear" w:color="auto" w:fill="FFFFFF"/>
+            <w:tcMar>
+              <w:top w:w="0" w:type="dxa"/>
+              <w:bottom w:w="0" w:type="dxa"/>
+              <w:left w:w="0" w:type="dxa"/>
+              <w:right w:w="0" w:type="dxa"/>
+            </w:tcMar>
+            <w:vAlign w:val="center"/>
+          </w:tcPr>
+          <w:p>
+            <w:pPr>
+              <w:pStyle w:val="Normal"/>
+              <w:jc w:val="left"/>
+              <w:pBdr>
+                <w:bottom w:val="none" w:sz="0" w:space="0" w:color="000000"/>
+                <w:top w:val="none" w:sz="0" w:space="0" w:color="000000"/>
+                <w:left w:val="none" w:sz="0" w:space="0" w:color="000000"/>
+                <w:right w:val="none" w:sz="0" w:space="0" w:color="000000"/>
+              </w:pBdr>
+              <w:spacing w:after="100" w:before="100" w:line="240"/>
+              <w:ind w:left="100" w:right="100" w:firstLine="0" w:firstLineChars="0"/>
+              <w:rPr>
+                <w:rFonts w:ascii="Arial" w:hAnsi="Arial" w:eastAsia="Arial" w:cs="Arial"/>
+                <w:i w:val="false"/>
+                <w:b w:val="false"/>
+                <w:u w:val="none"/>
+                <w:sz w:val="18"/>
+                <w:szCs w:val="18"/>
+                <w:color w:val="000000"/>
+              </w:rPr>
+            </w:pPr>
+            <w:r>
+              <w:rPr>
+                <w:rFonts w:ascii="Arial" w:hAnsi="Arial" w:eastAsia="Arial" w:cs="Arial"/>
+                <w:i w:val="false"/>
+                <w:b w:val="false"/>
+                <w:u w:val="none"/>
+                <w:sz w:val="18"/>
+                <w:szCs w:val="18"/>
+                <w:color w:val="000000"/>
+              </w:rPr>
+              <w:t xml:space="preserve">Dysmenorrhea</w:t>
+            </w:r>
+          </w:p>
+        </w:tc>
+        <w:tc>
+          <w:tcPr>
+            <w:tcBorders>
+              <w:bottom w:val="single" w:sz="6" w:space="0" w:color="666666"/>
+              <w:top w:val="single" w:sz="6" w:space="0" w:color="666666"/>
+              <w:left w:val="none" w:sz="0" w:space="0" w:color="000000"/>
+              <w:right w:val="none" w:sz="0" w:space="0" w:color="000000"/>
+            </w:tcBorders>
+            <w:shd w:val="clear" w:color="auto" w:fill="FFFFFF"/>
+            <w:tcMar>
+              <w:top w:w="0" w:type="dxa"/>
+              <w:bottom w:w="0" w:type="dxa"/>
+              <w:left w:w="0" w:type="dxa"/>
+              <w:right w:w="0" w:type="dxa"/>
+            </w:tcMar>
+            <w:vAlign w:val="center"/>
+          </w:tcPr>
+          <w:p>
+            <w:pPr>
+              <w:pStyle w:val="Normal"/>
+              <w:jc w:val="left"/>
+              <w:pBdr>
+                <w:bottom w:val="none" w:sz="0" w:space="0" w:color="000000"/>
+                <w:top w:val="none" w:sz="0" w:space="0" w:color="000000"/>
+                <w:left w:val="none" w:sz="0" w:space="0" w:color="000000"/>
+                <w:right w:val="none" w:sz="0" w:space="0" w:color="000000"/>
+              </w:pBdr>
+              <w:spacing w:after="100" w:before="100" w:line="240"/>
+              <w:ind w:left="100" w:right="100" w:firstLine="0" w:firstLineChars="0"/>
+              <w:rPr>
+                <w:rFonts w:ascii="Arial" w:hAnsi="Arial" w:eastAsia="Arial" w:cs="Arial"/>
+                <w:i w:val="false"/>
+                <w:b w:val="false"/>
+                <w:u w:val="none"/>
+                <w:sz w:val="18"/>
+                <w:szCs w:val="18"/>
+                <w:color w:val="000000"/>
+              </w:rPr>
+            </w:pPr>
+            <w:r>
+              <w:rPr>
+                <w:rFonts w:ascii="Arial" w:hAnsi="Arial" w:eastAsia="Arial" w:cs="Arial"/>
+                <w:i w:val="false"/>
+                <w:b w:val="false"/>
+                <w:u w:val="none"/>
+                <w:sz w:val="18"/>
+                <w:szCs w:val="18"/>
+                <w:color w:val="000000"/>
+              </w:rPr>
+              <w:t xml:space="preserve">36 (64.3)</w:t>
+            </w:r>
+          </w:p>
+        </w:tc>
+        <w:tc>
+          <w:tcPr>
+            <w:tcBorders>
+              <w:bottom w:val="single" w:sz="6" w:space="0" w:color="666666"/>
+              <w:top w:val="single" w:sz="6" w:space="0" w:color="666666"/>
+              <w:left w:val="none" w:sz="0" w:space="0" w:color="000000"/>
+              <w:right w:val="none" w:sz="0" w:space="0" w:color="000000"/>
+            </w:tcBorders>
+            <w:shd w:val="clear" w:color="auto" w:fill="FFFFFF"/>
+            <w:tcMar>
+              <w:top w:w="0" w:type="dxa"/>
+              <w:bottom w:w="0" w:type="dxa"/>
+              <w:left w:w="0" w:type="dxa"/>
+              <w:right w:w="0" w:type="dxa"/>
+            </w:tcMar>
+            <w:vAlign w:val="center"/>
+          </w:tcPr>
+          <w:p>
+            <w:pPr>
+              <w:pStyle w:val="Normal"/>
+              <w:jc w:val="left"/>
+              <w:pBdr>
+                <w:bottom w:val="none" w:sz="0" w:space="0" w:color="000000"/>
+                <w:top w:val="none" w:sz="0" w:space="0" w:color="000000"/>
+                <w:left w:val="none" w:sz="0" w:space="0" w:color="000000"/>
+                <w:right w:val="none" w:sz="0" w:space="0" w:color="000000"/>
+              </w:pBdr>
+              <w:spacing w:after="100" w:before="100" w:line="240"/>
+              <w:ind w:left="100" w:right="100" w:firstLine="0" w:firstLineChars="0"/>
+              <w:rPr>
+                <w:rFonts w:ascii="Arial" w:hAnsi="Arial" w:eastAsia="Arial" w:cs="Arial"/>
+                <w:i w:val="false"/>
+                <w:b w:val="false"/>
+                <w:u w:val="none"/>
+                <w:sz w:val="18"/>
+                <w:szCs w:val="18"/>
+                <w:color w:val="000000"/>
+              </w:rPr>
+            </w:pPr>
+            <w:r>
+              <w:rPr>
+                <w:rFonts w:ascii="Arial" w:hAnsi="Arial" w:eastAsia="Arial" w:cs="Arial"/>
+                <w:i w:val="false"/>
+                <w:b w:val="false"/>
+                <w:u w:val="none"/>
+                <w:sz w:val="18"/>
+                <w:szCs w:val="18"/>
+                <w:color w:val="000000"/>
+              </w:rPr>
+              <w:t xml:space="preserve">76 (65.5)</w:t>
+            </w:r>
+          </w:p>
+        </w:tc>
+      </w:tr>
+      <w:tr>
+        <w:trPr>
+          <w:trHeight w:val="360" w:hRule="auto"/>
+        </w:trPr>
+        body117
+        <w:tc>
+          <w:tcPr>
+            <w:tcBorders>
+              <w:bottom w:val="single" w:sz="6" w:space="0" w:color="666666"/>
+              <w:top w:val="single" w:sz="6" w:space="0" w:color="666666"/>
+              <w:left w:val="none" w:sz="0" w:space="0" w:color="000000"/>
+              <w:right w:val="none" w:sz="0" w:space="0" w:color="000000"/>
+            </w:tcBorders>
+            <w:shd w:val="clear" w:color="auto" w:fill="FFFFFF"/>
+            <w:tcMar>
+              <w:top w:w="0" w:type="dxa"/>
+              <w:bottom w:w="0" w:type="dxa"/>
+              <w:left w:w="0" w:type="dxa"/>
+              <w:right w:w="0" w:type="dxa"/>
+            </w:tcMar>
+            <w:vAlign w:val="center"/>
+          </w:tcPr>
+          <w:p>
+            <w:pPr>
+              <w:pStyle w:val="Normal"/>
+              <w:jc w:val="left"/>
+              <w:pBdr>
+                <w:bottom w:val="none" w:sz="0" w:space="0" w:color="000000"/>
+                <w:top w:val="none" w:sz="0" w:space="0" w:color="000000"/>
+                <w:left w:val="none" w:sz="0" w:space="0" w:color="000000"/>
+                <w:right w:val="none" w:sz="0" w:space="0" w:color="000000"/>
+              </w:pBdr>
+              <w:spacing w:after="100" w:before="100" w:line="240"/>
+              <w:ind w:left="100" w:right="100" w:firstLine="0" w:firstLineChars="0"/>
+              <w:rPr>
+                <w:rFonts w:ascii="Arial" w:hAnsi="Arial" w:eastAsia="Arial" w:cs="Arial"/>
+                <w:i w:val="false"/>
+                <w:b w:val="false"/>
+                <w:u w:val="none"/>
+                <w:sz w:val="18"/>
+                <w:szCs w:val="18"/>
+                <w:color w:val="000000"/>
+              </w:rPr>
+            </w:pPr>
+            <w:r>
+              <w:rPr>
+                <w:rFonts w:ascii="Arial" w:hAnsi="Arial" w:eastAsia="Arial" w:cs="Arial"/>
+                <w:i w:val="false"/>
+                <w:b w:val="false"/>
+                <w:u w:val="none"/>
+                <w:sz w:val="18"/>
+                <w:szCs w:val="18"/>
+                <w:color w:val="000000"/>
+              </w:rPr>
+              <w:t xml:space="preserve">X.42</w:t>
+            </w:r>
+          </w:p>
+        </w:tc>
+        <w:tc>
+          <w:tcPr>
+            <w:tcBorders>
+              <w:bottom w:val="single" w:sz="6" w:space="0" w:color="666666"/>
+              <w:top w:val="single" w:sz="6" w:space="0" w:color="666666"/>
+              <w:left w:val="none" w:sz="0" w:space="0" w:color="000000"/>
+              <w:right w:val="none" w:sz="0" w:space="0" w:color="000000"/>
+            </w:tcBorders>
+            <w:shd w:val="clear" w:color="auto" w:fill="FFFFFF"/>
+            <w:tcMar>
+              <w:top w:w="0" w:type="dxa"/>
+              <w:bottom w:w="0" w:type="dxa"/>
+              <w:left w:w="0" w:type="dxa"/>
+              <w:right w:w="0" w:type="dxa"/>
+            </w:tcMar>
+            <w:vAlign w:val="center"/>
+          </w:tcPr>
+          <w:p>
+            <w:pPr>
+              <w:pStyle w:val="Normal"/>
+              <w:jc w:val="left"/>
+              <w:pBdr>
+                <w:bottom w:val="none" w:sz="0" w:space="0" w:color="000000"/>
+                <w:top w:val="none" w:sz="0" w:space="0" w:color="000000"/>
+                <w:left w:val="none" w:sz="0" w:space="0" w:color="000000"/>
+                <w:right w:val="none" w:sz="0" w:space="0" w:color="000000"/>
+              </w:pBdr>
+              <w:spacing w:after="100" w:before="100" w:line="240"/>
+              <w:ind w:left="100" w:right="100" w:firstLine="0" w:firstLineChars="0"/>
+              <w:rPr>
+                <w:rFonts w:ascii="Arial" w:hAnsi="Arial" w:eastAsia="Arial" w:cs="Arial"/>
+                <w:i w:val="false"/>
+                <w:b w:val="false"/>
+                <w:u w:val="none"/>
+                <w:sz w:val="18"/>
+                <w:szCs w:val="18"/>
+                <w:color w:val="000000"/>
+              </w:rPr>
+            </w:pPr>
+            <w:r>
+              <w:rPr>
+                <w:rFonts w:ascii="Arial" w:hAnsi="Arial" w:eastAsia="Arial" w:cs="Arial"/>
+                <w:i w:val="false"/>
+                <w:b w:val="false"/>
+                <w:u w:val="none"/>
+                <w:sz w:val="18"/>
+                <w:szCs w:val="18"/>
+                <w:color w:val="000000"/>
+              </w:rPr>
+              <w:t xml:space="preserve">Endometriosis</w:t>
+            </w:r>
+          </w:p>
+        </w:tc>
+        <w:tc>
+          <w:tcPr>
+            <w:tcBorders>
+              <w:bottom w:val="single" w:sz="6" w:space="0" w:color="666666"/>
+              <w:top w:val="single" w:sz="6" w:space="0" w:color="666666"/>
+              <w:left w:val="none" w:sz="0" w:space="0" w:color="000000"/>
+              <w:right w:val="none" w:sz="0" w:space="0" w:color="000000"/>
+            </w:tcBorders>
+            <w:shd w:val="clear" w:color="auto" w:fill="FFFFFF"/>
+            <w:tcMar>
+              <w:top w:w="0" w:type="dxa"/>
+              <w:bottom w:w="0" w:type="dxa"/>
+              <w:left w:w="0" w:type="dxa"/>
+              <w:right w:w="0" w:type="dxa"/>
+            </w:tcMar>
+            <w:vAlign w:val="center"/>
+          </w:tcPr>
+          <w:p>
+            <w:pPr>
+              <w:pStyle w:val="Normal"/>
+              <w:jc w:val="left"/>
+              <w:pBdr>
+                <w:bottom w:val="none" w:sz="0" w:space="0" w:color="000000"/>
+                <w:top w:val="none" w:sz="0" w:space="0" w:color="000000"/>
+                <w:left w:val="none" w:sz="0" w:space="0" w:color="000000"/>
+                <w:right w:val="none" w:sz="0" w:space="0" w:color="000000"/>
+              </w:pBdr>
+              <w:spacing w:after="100" w:before="100" w:line="240"/>
+              <w:ind w:left="100" w:right="100" w:firstLine="0" w:firstLineChars="0"/>
+              <w:rPr>
+                <w:rFonts w:ascii="Arial" w:hAnsi="Arial" w:eastAsia="Arial" w:cs="Arial"/>
+                <w:i w:val="false"/>
+                <w:b w:val="false"/>
+                <w:u w:val="none"/>
+                <w:sz w:val="18"/>
+                <w:szCs w:val="18"/>
+                <w:color w:val="000000"/>
+              </w:rPr>
+            </w:pPr>
+            <w:r>
+              <w:rPr>
+                <w:rFonts w:ascii="Arial" w:hAnsi="Arial" w:eastAsia="Arial" w:cs="Arial"/>
+                <w:i w:val="false"/>
+                <w:b w:val="false"/>
+                <w:u w:val="none"/>
+                <w:sz w:val="18"/>
+                <w:szCs w:val="18"/>
+                <w:color w:val="000000"/>
+              </w:rPr>
+              <w:t xml:space="preserve">7 (12.5)</w:t>
+            </w:r>
+          </w:p>
+        </w:tc>
+        <w:tc>
+          <w:tcPr>
+            <w:tcBorders>
+              <w:bottom w:val="single" w:sz="6" w:space="0" w:color="666666"/>
+              <w:top w:val="single" w:sz="6" w:space="0" w:color="666666"/>
+              <w:left w:val="none" w:sz="0" w:space="0" w:color="000000"/>
+              <w:right w:val="none" w:sz="0" w:space="0" w:color="000000"/>
+            </w:tcBorders>
+            <w:shd w:val="clear" w:color="auto" w:fill="FFFFFF"/>
+            <w:tcMar>
+              <w:top w:w="0" w:type="dxa"/>
+              <w:bottom w:w="0" w:type="dxa"/>
+              <w:left w:w="0" w:type="dxa"/>
+              <w:right w:w="0" w:type="dxa"/>
+            </w:tcMar>
+            <w:vAlign w:val="center"/>
+          </w:tcPr>
+          <w:p>
+            <w:pPr>
+              <w:pStyle w:val="Normal"/>
+              <w:jc w:val="left"/>
+              <w:pBdr>
+                <w:bottom w:val="none" w:sz="0" w:space="0" w:color="000000"/>
+                <w:top w:val="none" w:sz="0" w:space="0" w:color="000000"/>
+                <w:left w:val="none" w:sz="0" w:space="0" w:color="000000"/>
+                <w:right w:val="none" w:sz="0" w:space="0" w:color="000000"/>
+              </w:pBdr>
+              <w:spacing w:after="100" w:before="100" w:line="240"/>
+              <w:ind w:left="100" w:right="100" w:firstLine="0" w:firstLineChars="0"/>
+              <w:rPr>
+                <w:rFonts w:ascii="Arial" w:hAnsi="Arial" w:eastAsia="Arial" w:cs="Arial"/>
+                <w:i w:val="false"/>
+                <w:b w:val="false"/>
+                <w:u w:val="none"/>
+                <w:sz w:val="18"/>
+                <w:szCs w:val="18"/>
+                <w:color w:val="000000"/>
+              </w:rPr>
+            </w:pPr>
+            <w:r>
+              <w:rPr>
+                <w:rFonts w:ascii="Arial" w:hAnsi="Arial" w:eastAsia="Arial" w:cs="Arial"/>
+                <w:i w:val="false"/>
+                <w:b w:val="false"/>
+                <w:u w:val="none"/>
+                <w:sz w:val="18"/>
+                <w:szCs w:val="18"/>
+                <w:color w:val="000000"/>
+              </w:rPr>
+              <w:t xml:space="preserve">9 (7.8)</w:t>
+            </w:r>
+          </w:p>
+        </w:tc>
+      </w:tr>
+      <w:tr>
+        <w:trPr>
+          <w:trHeight w:val="360" w:hRule="auto"/>
+        </w:trPr>
+        body118
+        <w:tc>
+          <w:tcPr>
+            <w:tcBorders>
+              <w:bottom w:val="single" w:sz="6" w:space="0" w:color="666666"/>
+              <w:top w:val="single" w:sz="6" w:space="0" w:color="666666"/>
+              <w:left w:val="none" w:sz="0" w:space="0" w:color="000000"/>
+              <w:right w:val="none" w:sz="0" w:space="0" w:color="000000"/>
+            </w:tcBorders>
+            <w:shd w:val="clear" w:color="auto" w:fill="FFFFFF"/>
+            <w:tcMar>
+              <w:top w:w="0" w:type="dxa"/>
+              <w:bottom w:w="0" w:type="dxa"/>
+              <w:left w:w="0" w:type="dxa"/>
+              <w:right w:w="0" w:type="dxa"/>
+            </w:tcMar>
+            <w:vAlign w:val="center"/>
+          </w:tcPr>
+          <w:p>
+            <w:pPr>
+              <w:pStyle w:val="Normal"/>
+              <w:jc w:val="left"/>
+              <w:pBdr>
+                <w:bottom w:val="none" w:sz="0" w:space="0" w:color="000000"/>
+                <w:top w:val="none" w:sz="0" w:space="0" w:color="000000"/>
+                <w:left w:val="none" w:sz="0" w:space="0" w:color="000000"/>
+                <w:right w:val="none" w:sz="0" w:space="0" w:color="000000"/>
+              </w:pBdr>
+              <w:spacing w:after="100" w:before="100" w:line="240"/>
+              <w:ind w:left="100" w:right="100" w:firstLine="0" w:firstLineChars="0"/>
+              <w:rPr>
+                <w:rFonts w:ascii="Arial" w:hAnsi="Arial" w:eastAsia="Arial" w:cs="Arial"/>
+                <w:i w:val="false"/>
+                <w:b w:val="false"/>
+                <w:u w:val="none"/>
+                <w:sz w:val="18"/>
+                <w:szCs w:val="18"/>
+                <w:color w:val="000000"/>
+              </w:rPr>
+            </w:pPr>
+            <w:r>
+              <w:rPr>
+                <w:rFonts w:ascii="Arial" w:hAnsi="Arial" w:eastAsia="Arial" w:cs="Arial"/>
+                <w:i w:val="false"/>
+                <w:b w:val="false"/>
+                <w:u w:val="none"/>
+                <w:sz w:val="18"/>
+                <w:szCs w:val="18"/>
+                <w:color w:val="000000"/>
+              </w:rPr>
+              <w:t xml:space="preserve">X.43</w:t>
+            </w:r>
+          </w:p>
+        </w:tc>
+        <w:tc>
+          <w:tcPr>
+            <w:tcBorders>
+              <w:bottom w:val="single" w:sz="6" w:space="0" w:color="666666"/>
+              <w:top w:val="single" w:sz="6" w:space="0" w:color="666666"/>
+              <w:left w:val="none" w:sz="0" w:space="0" w:color="000000"/>
+              <w:right w:val="none" w:sz="0" w:space="0" w:color="000000"/>
+            </w:tcBorders>
+            <w:shd w:val="clear" w:color="auto" w:fill="FFFFFF"/>
+            <w:tcMar>
+              <w:top w:w="0" w:type="dxa"/>
+              <w:bottom w:w="0" w:type="dxa"/>
+              <w:left w:w="0" w:type="dxa"/>
+              <w:right w:w="0" w:type="dxa"/>
+            </w:tcMar>
+            <w:vAlign w:val="center"/>
+          </w:tcPr>
+          <w:p>
+            <w:pPr>
+              <w:pStyle w:val="Normal"/>
+              <w:jc w:val="left"/>
+              <w:pBdr>
+                <w:bottom w:val="none" w:sz="0" w:space="0" w:color="000000"/>
+                <w:top w:val="none" w:sz="0" w:space="0" w:color="000000"/>
+                <w:left w:val="none" w:sz="0" w:space="0" w:color="000000"/>
+                <w:right w:val="none" w:sz="0" w:space="0" w:color="000000"/>
+              </w:pBdr>
+              <w:spacing w:after="100" w:before="100" w:line="240"/>
+              <w:ind w:left="100" w:right="100" w:firstLine="0" w:firstLineChars="0"/>
+              <w:rPr>
+                <w:rFonts w:ascii="Arial" w:hAnsi="Arial" w:eastAsia="Arial" w:cs="Arial"/>
+                <w:i w:val="false"/>
+                <w:b w:val="false"/>
+                <w:u w:val="none"/>
+                <w:sz w:val="18"/>
+                <w:szCs w:val="18"/>
+                <w:color w:val="000000"/>
+              </w:rPr>
+            </w:pPr>
+            <w:r>
+              <w:rPr>
+                <w:rFonts w:ascii="Arial" w:hAnsi="Arial" w:eastAsia="Arial" w:cs="Arial"/>
+                <w:i w:val="false"/>
+                <w:b w:val="false"/>
+                <w:u w:val="none"/>
+                <w:sz w:val="18"/>
+                <w:szCs w:val="18"/>
+                <w:color w:val="000000"/>
+              </w:rPr>
+              <w:t xml:space="preserve">Fibroid</w:t>
+            </w:r>
+          </w:p>
+        </w:tc>
+        <w:tc>
+          <w:tcPr>
+            <w:tcBorders>
+              <w:bottom w:val="single" w:sz="6" w:space="0" w:color="666666"/>
+              <w:top w:val="single" w:sz="6" w:space="0" w:color="666666"/>
+              <w:left w:val="none" w:sz="0" w:space="0" w:color="000000"/>
+              <w:right w:val="none" w:sz="0" w:space="0" w:color="000000"/>
+            </w:tcBorders>
+            <w:shd w:val="clear" w:color="auto" w:fill="FFFFFF"/>
+            <w:tcMar>
+              <w:top w:w="0" w:type="dxa"/>
+              <w:bottom w:w="0" w:type="dxa"/>
+              <w:left w:w="0" w:type="dxa"/>
+              <w:right w:w="0" w:type="dxa"/>
+            </w:tcMar>
+            <w:vAlign w:val="center"/>
+          </w:tcPr>
+          <w:p>
+            <w:pPr>
+              <w:pStyle w:val="Normal"/>
+              <w:jc w:val="left"/>
+              <w:pBdr>
+                <w:bottom w:val="none" w:sz="0" w:space="0" w:color="000000"/>
+                <w:top w:val="none" w:sz="0" w:space="0" w:color="000000"/>
+                <w:left w:val="none" w:sz="0" w:space="0" w:color="000000"/>
+                <w:right w:val="none" w:sz="0" w:space="0" w:color="000000"/>
+              </w:pBdr>
+              <w:spacing w:after="100" w:before="100" w:line="240"/>
+              <w:ind w:left="100" w:right="100" w:firstLine="0" w:firstLineChars="0"/>
+              <w:rPr>
+                <w:rFonts w:ascii="Arial" w:hAnsi="Arial" w:eastAsia="Arial" w:cs="Arial"/>
+                <w:i w:val="false"/>
+                <w:b w:val="false"/>
+                <w:u w:val="none"/>
+                <w:sz w:val="18"/>
+                <w:szCs w:val="18"/>
+                <w:color w:val="000000"/>
+              </w:rPr>
+            </w:pPr>
+            <w:r>
+              <w:rPr>
+                <w:rFonts w:ascii="Arial" w:hAnsi="Arial" w:eastAsia="Arial" w:cs="Arial"/>
+                <w:i w:val="false"/>
+                <w:b w:val="false"/>
+                <w:u w:val="none"/>
+                <w:sz w:val="18"/>
+                <w:szCs w:val="18"/>
+                <w:color w:val="000000"/>
+              </w:rPr>
+              <w:t xml:space="preserve">4 (7.1)</w:t>
+            </w:r>
+          </w:p>
+        </w:tc>
+        <w:tc>
+          <w:tcPr>
+            <w:tcBorders>
+              <w:bottom w:val="single" w:sz="6" w:space="0" w:color="666666"/>
+              <w:top w:val="single" w:sz="6" w:space="0" w:color="666666"/>
+              <w:left w:val="none" w:sz="0" w:space="0" w:color="000000"/>
+              <w:right w:val="none" w:sz="0" w:space="0" w:color="000000"/>
+            </w:tcBorders>
+            <w:shd w:val="clear" w:color="auto" w:fill="FFFFFF"/>
+            <w:tcMar>
+              <w:top w:w="0" w:type="dxa"/>
+              <w:bottom w:w="0" w:type="dxa"/>
+              <w:left w:w="0" w:type="dxa"/>
+              <w:right w:w="0" w:type="dxa"/>
+            </w:tcMar>
+            <w:vAlign w:val="center"/>
+          </w:tcPr>
+          <w:p>
+            <w:pPr>
+              <w:pStyle w:val="Normal"/>
+              <w:jc w:val="left"/>
+              <w:pBdr>
+                <w:bottom w:val="none" w:sz="0" w:space="0" w:color="000000"/>
+                <w:top w:val="none" w:sz="0" w:space="0" w:color="000000"/>
+                <w:left w:val="none" w:sz="0" w:space="0" w:color="000000"/>
+                <w:right w:val="none" w:sz="0" w:space="0" w:color="000000"/>
+              </w:pBdr>
+              <w:spacing w:after="100" w:before="100" w:line="240"/>
+              <w:ind w:left="100" w:right="100" w:firstLine="0" w:firstLineChars="0"/>
+              <w:rPr>
+                <w:rFonts w:ascii="Arial" w:hAnsi="Arial" w:eastAsia="Arial" w:cs="Arial"/>
+                <w:i w:val="false"/>
+                <w:b w:val="false"/>
+                <w:u w:val="none"/>
+                <w:sz w:val="18"/>
+                <w:szCs w:val="18"/>
+                <w:color w:val="000000"/>
+              </w:rPr>
+            </w:pPr>
+            <w:r>
+              <w:rPr>
+                <w:rFonts w:ascii="Arial" w:hAnsi="Arial" w:eastAsia="Arial" w:cs="Arial"/>
+                <w:i w:val="false"/>
+                <w:b w:val="false"/>
+                <w:u w:val="none"/>
+                <w:sz w:val="18"/>
+                <w:szCs w:val="18"/>
+                <w:color w:val="000000"/>
+              </w:rPr>
+              <w:t xml:space="preserve">11 (9.5)</w:t>
+            </w:r>
+          </w:p>
+        </w:tc>
+      </w:tr>
+      <w:tr>
+        <w:trPr>
+          <w:trHeight w:val="360" w:hRule="auto"/>
+        </w:trPr>
+        body119
+        <w:tc>
+          <w:tcPr>
+            <w:tcBorders>
               <w:bottom w:val="single" w:sz="12" w:space="0" w:color="666666"/>
               <w:top w:val="single" w:sz="6" w:space="0" w:color="666666"/>
               <w:left w:val="none" w:sz="0" w:space="0" w:color="000000"/>
@@ -25139,7 +26011,7 @@
                 <w:szCs w:val="18"/>
                 <w:color w:val="000000"/>
               </w:rPr>
-              <w:t xml:space="preserve">Worst.menstrual.pain.last.12.months..mean..SD..</w:t>
+              <w:t xml:space="preserve">X.44</w:t>
             </w:r>
           </w:p>
         </w:tc>
@@ -25192,7 +26064,7 @@
                 <w:szCs w:val="18"/>
                 <w:color w:val="000000"/>
               </w:rPr>
-              <w:t xml:space="preserve"/>
+              <w:t xml:space="preserve">Pain Free Control</w:t>
             </w:r>
           </w:p>
         </w:tc>
@@ -25245,7 +26117,7 @@
                 <w:szCs w:val="18"/>
                 <w:color w:val="000000"/>
               </w:rPr>
-              <w:t xml:space="preserve">NaN (NA)</w:t>
+              <w:t xml:space="preserve">9 (16.1)</w:t>
             </w:r>
           </w:p>
         </w:tc>
@@ -25298,7 +26170,7 @@
                 <w:szCs w:val="18"/>
                 <w:color w:val="000000"/>
               </w:rPr>
-              <w:t xml:space="preserve">6.89 (2.71)</w:t>
+              <w:t xml:space="preserve">20 (17.2)</w:t>
             </w:r>
           </w:p>
         </w:tc>

</xml_diff>